<commit_message>
Updated Project Plan Lachlan doc
</commit_message>
<xml_diff>
--- a/Project Plan Lachlan.docx
+++ b/Project Plan Lachlan.docx
@@ -1360,7 +1360,7 @@
           <w:color w:val="00B050"/>
           <w:vertAlign w:val="subscript"/>
         </w:rPr>
-        <w:t>(Nathalie)</w:t>
+        <w:t>()</w:t>
       </w:r>
     </w:p>
     <w:p/>
@@ -1385,23 +1385,7 @@
           <w:color w:val="00B050"/>
           <w:vertAlign w:val="subscript"/>
         </w:rPr>
-        <w:t>(</w:t>
-      </w:r>
-      <w:proofErr w:type="spellStart"/>
-      <w:r>
-        <w:rPr>
-          <w:color w:val="00B050"/>
-          <w:vertAlign w:val="subscript"/>
-        </w:rPr>
-        <w:t>Rokhan</w:t>
-      </w:r>
-      <w:proofErr w:type="spellEnd"/>
-      <w:r>
-        <w:rPr>
-          <w:color w:val="00B050"/>
-          <w:vertAlign w:val="subscript"/>
-        </w:rPr>
-        <w:t>)</w:t>
+        <w:t>(Rokhan)</w:t>
       </w:r>
     </w:p>
     <w:p>
@@ -1464,21 +1448,12 @@
         </w:rPr>
         <w:t>(</w:t>
       </w:r>
-      <w:proofErr w:type="spellStart"/>
       <w:r>
         <w:rPr>
           <w:color w:val="00B050"/>
           <w:vertAlign w:val="subscript"/>
         </w:rPr>
-        <w:t>Rokhan</w:t>
-      </w:r>
-      <w:proofErr w:type="spellEnd"/>
-      <w:r>
-        <w:rPr>
-          <w:color w:val="00B050"/>
-          <w:vertAlign w:val="subscript"/>
-        </w:rPr>
-        <w:t>)</w:t>
+        <w:t>Rokhan)</w:t>
       </w:r>
     </w:p>
     <w:p/>

</xml_diff>

<commit_message>
Added scope to Project Plan Lachlan
</commit_message>
<xml_diff>
--- a/Project Plan Lachlan.docx
+++ b/Project Plan Lachlan.docx
@@ -23,10 +23,15 @@
     </w:p>
     <w:p>
       <w:r>
-        <w:t>Student Name</w:t>
-      </w:r>
-      <w:r>
-        <w:t>s</w:t>
+        <w:t xml:space="preserve">Lachlan Dietrich | </w:t>
+      </w:r>
+      <w:proofErr w:type="spellStart"/>
+      <w:r>
+        <w:t>Rokhan</w:t>
+      </w:r>
+      <w:proofErr w:type="spellEnd"/>
+      <w:r>
+        <w:t xml:space="preserve"> Khattak</w:t>
       </w:r>
     </w:p>
     <w:p>
@@ -1363,6 +1368,174 @@
         <w:t>()</w:t>
       </w:r>
     </w:p>
+    <w:p>
+      <w:r>
+        <w:t>The goal of the project is to</w:t>
+      </w:r>
+      <w:r>
+        <w:t xml:space="preserve"> develop a dataset analysis</w:t>
+      </w:r>
+      <w:r>
+        <w:t xml:space="preserve"> </w:t>
+      </w:r>
+      <w:r>
+        <w:t xml:space="preserve">tool that can extract, inspect and analyse data </w:t>
+      </w:r>
+      <w:r>
+        <w:t xml:space="preserve">from a prescribed dataset. The prescribed dataset </w:t>
+      </w:r>
+      <w:r>
+        <w:t xml:space="preserve">holds Sydney Airbnb records including </w:t>
+      </w:r>
+      <w:r>
+        <w:t xml:space="preserve">a variety of </w:t>
+      </w:r>
+      <w:r>
+        <w:t>listings, cal</w:t>
+      </w:r>
+      <w:r>
+        <w:t>endar events including availabilit</w:t>
+      </w:r>
+      <w:r>
+        <w:t xml:space="preserve">ies, reviews, and neighbouring </w:t>
+      </w:r>
+      <w:r>
+        <w:t xml:space="preserve">houses/properties. </w:t>
+      </w:r>
+      <w:r>
+        <w:t>T</w:t>
+      </w:r>
+      <w:r>
+        <w:t xml:space="preserve">he tool is required to report information of the dataset’s listings, produce </w:t>
+      </w:r>
+      <w:r>
+        <w:t>diagram outputs and conduct data retrievals for keywords</w:t>
+      </w:r>
+      <w:r>
+        <w:t xml:space="preserve"> using a user-selected period. </w:t>
+      </w:r>
+      <w:r>
+        <w:t xml:space="preserve">The tool is also required to </w:t>
+      </w:r>
+      <w:r>
+        <w:t xml:space="preserve">allow selection of </w:t>
+      </w:r>
+      <w:r>
+        <w:t>customer comments regarding cleanliness</w:t>
+      </w:r>
+      <w:r>
+        <w:t xml:space="preserve">. </w:t>
+      </w:r>
+    </w:p>
+    <w:p>
+      <w:r>
+        <w:t xml:space="preserve">These </w:t>
+      </w:r>
+      <w:r>
+        <w:t>criteria must be necessitated</w:t>
+      </w:r>
+      <w:r>
+        <w:t xml:space="preserve">, as they can also be utilised to </w:t>
+      </w:r>
+      <w:r>
+        <w:t xml:space="preserve">accommodate for complex datasets </w:t>
+      </w:r>
+      <w:r>
+        <w:t>alongside the Sydney Airbnb dataset</w:t>
+      </w:r>
+      <w:r>
+        <w:t xml:space="preserve">, </w:t>
+      </w:r>
+      <w:r>
+        <w:t>ensur</w:t>
+      </w:r>
+      <w:r>
+        <w:t>ing</w:t>
+      </w:r>
+      <w:r>
+        <w:t xml:space="preserve"> </w:t>
+      </w:r>
+      <w:r>
+        <w:t xml:space="preserve">consistent data processing that can be considered reliable </w:t>
+      </w:r>
+      <w:r>
+        <w:t xml:space="preserve">even </w:t>
+      </w:r>
+      <w:r>
+        <w:t xml:space="preserve">beyond the </w:t>
+      </w:r>
+      <w:r>
+        <w:t xml:space="preserve">scope of the </w:t>
+      </w:r>
+      <w:r>
+        <w:t xml:space="preserve">given </w:t>
+      </w:r>
+      <w:r>
+        <w:t xml:space="preserve">dataset. </w:t>
+      </w:r>
+      <w:r>
+        <w:t>This software should be facilitated for any user</w:t>
+      </w:r>
+      <w:r>
+        <w:t xml:space="preserve">, </w:t>
+      </w:r>
+      <w:r>
+        <w:t xml:space="preserve">accommodating to </w:t>
+      </w:r>
+      <w:r>
+        <w:t xml:space="preserve">various factors </w:t>
+      </w:r>
+      <w:r>
+        <w:t>such as dataset complexity, hardware constraints and possible user error</w:t>
+      </w:r>
+      <w:r>
+        <w:t>.</w:t>
+      </w:r>
+      <w:r>
+        <w:t xml:space="preserve"> </w:t>
+      </w:r>
+    </w:p>
+    <w:p/>
+    <w:p>
+      <w:pPr>
+        <w:pStyle w:val="NoSpacing"/>
+      </w:pPr>
+      <w:r>
+        <w:t>Question answered here:</w:t>
+      </w:r>
+    </w:p>
+    <w:p>
+      <w:pPr>
+        <w:pStyle w:val="NoSpacing"/>
+      </w:pPr>
+      <w:r>
+        <w:t>What is the project goal</w:t>
+      </w:r>
+    </w:p>
+    <w:p>
+      <w:pPr>
+        <w:pStyle w:val="NoSpacing"/>
+      </w:pPr>
+      <w:r>
+        <w:t>What does the dataset offers?</w:t>
+      </w:r>
+    </w:p>
+    <w:p>
+      <w:pPr>
+        <w:pStyle w:val="NoSpacing"/>
+      </w:pPr>
+      <w:r>
+        <w:t>What will our software do?</w:t>
+      </w:r>
+    </w:p>
+    <w:p>
+      <w:pPr>
+        <w:pStyle w:val="NoSpacing"/>
+      </w:pPr>
+      <w:r>
+        <w:t>Who for?</w:t>
+      </w:r>
+    </w:p>
     <w:p/>
     <w:p>
       <w:pPr>
@@ -1385,7 +1558,23 @@
           <w:color w:val="00B050"/>
           <w:vertAlign w:val="subscript"/>
         </w:rPr>
-        <w:t>(Rokhan)</w:t>
+        <w:t>(</w:t>
+      </w:r>
+      <w:proofErr w:type="spellStart"/>
+      <w:r>
+        <w:rPr>
+          <w:color w:val="00B050"/>
+          <w:vertAlign w:val="subscript"/>
+        </w:rPr>
+        <w:t>Rokhan</w:t>
+      </w:r>
+      <w:proofErr w:type="spellEnd"/>
+      <w:r>
+        <w:rPr>
+          <w:color w:val="00B050"/>
+          <w:vertAlign w:val="subscript"/>
+        </w:rPr>
+        <w:t>)</w:t>
       </w:r>
     </w:p>
     <w:p>
@@ -1448,12 +1637,21 @@
         </w:rPr>
         <w:t>(</w:t>
       </w:r>
+      <w:proofErr w:type="spellStart"/>
       <w:r>
         <w:rPr>
           <w:color w:val="00B050"/>
           <w:vertAlign w:val="subscript"/>
         </w:rPr>
-        <w:t>Rokhan)</w:t>
+        <w:t>Rokhan</w:t>
+      </w:r>
+      <w:proofErr w:type="spellEnd"/>
+      <w:r>
+        <w:rPr>
+          <w:color w:val="00B050"/>
+          <w:vertAlign w:val="subscript"/>
+        </w:rPr>
+        <w:t>)</w:t>
       </w:r>
     </w:p>
     <w:p/>

</xml_diff>

<commit_message>
3.0 updated to PRoject Plan Lachlan
</commit_message>
<xml_diff>
--- a/Project Plan Lachlan.docx
+++ b/Project Plan Lachlan.docx
@@ -25,13 +25,8 @@
       <w:r>
         <w:t xml:space="preserve">Lachlan Dietrich | </w:t>
       </w:r>
-      <w:proofErr w:type="spellStart"/>
-      <w:r>
-        <w:t>Rokhan</w:t>
-      </w:r>
-      <w:proofErr w:type="spellEnd"/>
-      <w:r>
-        <w:t xml:space="preserve"> Khattak</w:t>
+      <w:r>
+        <w:t>Rokhan Khattak</w:t>
       </w:r>
     </w:p>
     <w:p>
@@ -1558,23 +1553,7 @@
           <w:color w:val="00B050"/>
           <w:vertAlign w:val="subscript"/>
         </w:rPr>
-        <w:t>(</w:t>
-      </w:r>
-      <w:proofErr w:type="spellStart"/>
-      <w:r>
-        <w:rPr>
-          <w:color w:val="00B050"/>
-          <w:vertAlign w:val="subscript"/>
-        </w:rPr>
-        <w:t>Rokhan</w:t>
-      </w:r>
-      <w:proofErr w:type="spellEnd"/>
-      <w:r>
-        <w:rPr>
-          <w:color w:val="00B050"/>
-          <w:vertAlign w:val="subscript"/>
-        </w:rPr>
-        <w:t>)</w:t>
+        <w:t>(Rokhan)</w:t>
       </w:r>
     </w:p>
     <w:p>
@@ -1637,21 +1616,12 @@
         </w:rPr>
         <w:t>(</w:t>
       </w:r>
-      <w:proofErr w:type="spellStart"/>
       <w:r>
         <w:rPr>
           <w:color w:val="00B050"/>
           <w:vertAlign w:val="subscript"/>
         </w:rPr>
-        <w:t>Rokhan</w:t>
-      </w:r>
-      <w:proofErr w:type="spellEnd"/>
-      <w:r>
-        <w:rPr>
-          <w:color w:val="00B050"/>
-          <w:vertAlign w:val="subscript"/>
-        </w:rPr>
-        <w:t>)</w:t>
+        <w:t>Rokhan)</w:t>
       </w:r>
     </w:p>
     <w:p/>
@@ -1820,9 +1790,420 @@
       <w:bookmarkEnd w:id="4"/>
     </w:p>
     <w:p>
+      <w:r>
+        <w:t xml:space="preserve">The following activities </w:t>
+      </w:r>
+      <w:r>
+        <w:t>are required to be completed for this project:</w:t>
+      </w:r>
+    </w:p>
+    <w:p>
       <w:pPr>
         <w:pStyle w:val="ListParagraph"/>
-      </w:pPr>
+        <w:numPr>
+          <w:ilvl w:val="0"/>
+          <w:numId w:val="4"/>
+        </w:numPr>
+      </w:pPr>
+      <w:r>
+        <w:t xml:space="preserve">Initialisation </w:t>
+      </w:r>
+      <w:r>
+        <w:t>&amp; Planning</w:t>
+      </w:r>
+    </w:p>
+    <w:p>
+      <w:pPr>
+        <w:pStyle w:val="ListParagraph"/>
+        <w:numPr>
+          <w:ilvl w:val="1"/>
+          <w:numId w:val="4"/>
+        </w:numPr>
+      </w:pPr>
+      <w:r>
+        <w:t>Defining project scope</w:t>
+      </w:r>
+    </w:p>
+    <w:p>
+      <w:pPr>
+        <w:pStyle w:val="ListParagraph"/>
+        <w:numPr>
+          <w:ilvl w:val="1"/>
+          <w:numId w:val="4"/>
+        </w:numPr>
+      </w:pPr>
+      <w:r>
+        <w:t>Making project plan</w:t>
+      </w:r>
+    </w:p>
+    <w:p>
+      <w:pPr>
+        <w:pStyle w:val="ListParagraph"/>
+        <w:numPr>
+          <w:ilvl w:val="1"/>
+          <w:numId w:val="4"/>
+        </w:numPr>
+      </w:pPr>
+      <w:r>
+        <w:t>Making a timeline</w:t>
+      </w:r>
+    </w:p>
+    <w:p>
+      <w:pPr>
+        <w:pStyle w:val="ListParagraph"/>
+        <w:numPr>
+          <w:ilvl w:val="0"/>
+          <w:numId w:val="4"/>
+        </w:numPr>
+      </w:pPr>
+      <w:r>
+        <w:t>Data Gathering &amp; Research</w:t>
+      </w:r>
+    </w:p>
+    <w:p>
+      <w:pPr>
+        <w:pStyle w:val="ListParagraph"/>
+        <w:numPr>
+          <w:ilvl w:val="1"/>
+          <w:numId w:val="4"/>
+        </w:numPr>
+      </w:pPr>
+      <w:r>
+        <w:t>Collect the dataset</w:t>
+      </w:r>
+    </w:p>
+    <w:p>
+      <w:pPr>
+        <w:pStyle w:val="ListParagraph"/>
+        <w:numPr>
+          <w:ilvl w:val="1"/>
+          <w:numId w:val="4"/>
+        </w:numPr>
+      </w:pPr>
+      <w:r>
+        <w:t>Explore to understand the date</w:t>
+      </w:r>
+    </w:p>
+    <w:p>
+      <w:pPr>
+        <w:pStyle w:val="ListParagraph"/>
+        <w:numPr>
+          <w:ilvl w:val="0"/>
+          <w:numId w:val="4"/>
+        </w:numPr>
+      </w:pPr>
+      <w:r>
+        <w:t>Design</w:t>
+      </w:r>
+    </w:p>
+    <w:p>
+      <w:pPr>
+        <w:pStyle w:val="ListParagraph"/>
+        <w:numPr>
+          <w:ilvl w:val="1"/>
+          <w:numId w:val="4"/>
+        </w:numPr>
+      </w:pPr>
+      <w:r>
+        <w:t>UI Design</w:t>
+      </w:r>
+    </w:p>
+    <w:p>
+      <w:pPr>
+        <w:pStyle w:val="ListParagraph"/>
+        <w:numPr>
+          <w:ilvl w:val="1"/>
+          <w:numId w:val="4"/>
+        </w:numPr>
+      </w:pPr>
+      <w:r>
+        <w:t>Planning the algorithm</w:t>
+      </w:r>
+    </w:p>
+    <w:p>
+      <w:pPr>
+        <w:pStyle w:val="ListParagraph"/>
+        <w:numPr>
+          <w:ilvl w:val="1"/>
+          <w:numId w:val="4"/>
+        </w:numPr>
+      </w:pPr>
+      <w:r>
+        <w:t>Deciding on the app</w:t>
+      </w:r>
+      <w:r>
+        <w:t>’</w:t>
+      </w:r>
+      <w:r>
+        <w:t xml:space="preserve">s </w:t>
+      </w:r>
+      <w:r>
+        <w:t>technology and system design</w:t>
+      </w:r>
+    </w:p>
+    <w:p>
+      <w:pPr>
+        <w:pStyle w:val="ListParagraph"/>
+        <w:numPr>
+          <w:ilvl w:val="0"/>
+          <w:numId w:val="4"/>
+        </w:numPr>
+      </w:pPr>
+      <w:r>
+        <w:t>Front End Dev</w:t>
+      </w:r>
+    </w:p>
+    <w:p>
+      <w:pPr>
+        <w:pStyle w:val="ListParagraph"/>
+        <w:numPr>
+          <w:ilvl w:val="1"/>
+          <w:numId w:val="4"/>
+        </w:numPr>
+      </w:pPr>
+      <w:r>
+        <w:t>UI development</w:t>
+      </w:r>
+    </w:p>
+    <w:p>
+      <w:pPr>
+        <w:pStyle w:val="ListParagraph"/>
+        <w:numPr>
+          <w:ilvl w:val="1"/>
+          <w:numId w:val="4"/>
+        </w:numPr>
+      </w:pPr>
+      <w:r>
+        <w:t xml:space="preserve">Develop interactive </w:t>
+      </w:r>
+      <w:r>
+        <w:t>elements for visualising data</w:t>
+      </w:r>
+    </w:p>
+    <w:p>
+      <w:pPr>
+        <w:pStyle w:val="ListParagraph"/>
+        <w:numPr>
+          <w:ilvl w:val="1"/>
+          <w:numId w:val="4"/>
+        </w:numPr>
+      </w:pPr>
+      <w:r>
+        <w:t xml:space="preserve">Add ways for users to input and interact </w:t>
+      </w:r>
+      <w:r>
+        <w:t>with the content</w:t>
+      </w:r>
+    </w:p>
+    <w:p>
+      <w:pPr>
+        <w:pStyle w:val="ListParagraph"/>
+        <w:numPr>
+          <w:ilvl w:val="0"/>
+          <w:numId w:val="4"/>
+        </w:numPr>
+      </w:pPr>
+      <w:r>
+        <w:t>Back End Dev</w:t>
+      </w:r>
+    </w:p>
+    <w:p>
+      <w:pPr>
+        <w:pStyle w:val="ListParagraph"/>
+        <w:numPr>
+          <w:ilvl w:val="1"/>
+          <w:numId w:val="4"/>
+        </w:numPr>
+      </w:pPr>
+      <w:r>
+        <w:t>Establish the server and database on the backend</w:t>
+      </w:r>
+    </w:p>
+    <w:p>
+      <w:pPr>
+        <w:pStyle w:val="ListParagraph"/>
+        <w:numPr>
+          <w:ilvl w:val="1"/>
+          <w:numId w:val="4"/>
+        </w:numPr>
+      </w:pPr>
+      <w:r>
+        <w:t>Develop tools to process and analyse data</w:t>
+      </w:r>
+    </w:p>
+    <w:p>
+      <w:pPr>
+        <w:pStyle w:val="ListParagraph"/>
+        <w:numPr>
+          <w:ilvl w:val="1"/>
+          <w:numId w:val="4"/>
+        </w:numPr>
+      </w:pPr>
+      <w:r>
+        <w:t>Developing API’s</w:t>
+      </w:r>
+    </w:p>
+    <w:p>
+      <w:pPr>
+        <w:pStyle w:val="ListParagraph"/>
+        <w:numPr>
+          <w:ilvl w:val="0"/>
+          <w:numId w:val="4"/>
+        </w:numPr>
+      </w:pPr>
+      <w:r>
+        <w:t>Period Analysis</w:t>
+      </w:r>
+    </w:p>
+    <w:p>
+      <w:pPr>
+        <w:pStyle w:val="ListParagraph"/>
+        <w:numPr>
+          <w:ilvl w:val="1"/>
+          <w:numId w:val="4"/>
+        </w:numPr>
+      </w:pPr>
+      <w:r>
+        <w:t>Enable users to select a period and suburb</w:t>
+      </w:r>
+    </w:p>
+    <w:p>
+      <w:pPr>
+        <w:pStyle w:val="ListParagraph"/>
+        <w:numPr>
+          <w:ilvl w:val="1"/>
+          <w:numId w:val="4"/>
+        </w:numPr>
+      </w:pPr>
+      <w:r>
+        <w:t xml:space="preserve">Chart displaying prices of </w:t>
+      </w:r>
+      <w:r>
+        <w:t>property</w:t>
+      </w:r>
+    </w:p>
+    <w:p>
+      <w:pPr>
+        <w:pStyle w:val="ListParagraph"/>
+        <w:numPr>
+          <w:ilvl w:val="0"/>
+          <w:numId w:val="4"/>
+        </w:numPr>
+      </w:pPr>
+      <w:r>
+        <w:t>Keyword Search</w:t>
+      </w:r>
+    </w:p>
+    <w:p>
+      <w:pPr>
+        <w:pStyle w:val="ListParagraph"/>
+        <w:numPr>
+          <w:ilvl w:val="1"/>
+          <w:numId w:val="4"/>
+        </w:numPr>
+      </w:pPr>
+      <w:r>
+        <w:t xml:space="preserve">Adding a feature that allows users to search </w:t>
+      </w:r>
+      <w:r>
+        <w:t>using keywords</w:t>
+      </w:r>
+    </w:p>
+    <w:p>
+      <w:pPr>
+        <w:pStyle w:val="ListParagraph"/>
+        <w:numPr>
+          <w:ilvl w:val="1"/>
+          <w:numId w:val="4"/>
+        </w:numPr>
+      </w:pPr>
+      <w:r>
+        <w:t>Analyse ‘cleanliness’ related comments</w:t>
+      </w:r>
+    </w:p>
+    <w:p>
+      <w:pPr>
+        <w:pStyle w:val="ListParagraph"/>
+        <w:numPr>
+          <w:ilvl w:val="0"/>
+          <w:numId w:val="4"/>
+        </w:numPr>
+      </w:pPr>
+      <w:r>
+        <w:t>User Defined Insight Tool</w:t>
+      </w:r>
+    </w:p>
+    <w:p>
+      <w:pPr>
+        <w:pStyle w:val="ListParagraph"/>
+        <w:numPr>
+          <w:ilvl w:val="1"/>
+          <w:numId w:val="4"/>
+        </w:numPr>
+      </w:pPr>
+      <w:r>
+        <w:t>Designing an extra analysis tool</w:t>
+      </w:r>
+    </w:p>
+    <w:p>
+      <w:pPr>
+        <w:pStyle w:val="ListParagraph"/>
+        <w:numPr>
+          <w:ilvl w:val="0"/>
+          <w:numId w:val="4"/>
+        </w:numPr>
+      </w:pPr>
+      <w:r>
+        <w:t>Testing</w:t>
+      </w:r>
+    </w:p>
+    <w:p>
+      <w:pPr>
+        <w:pStyle w:val="ListParagraph"/>
+        <w:numPr>
+          <w:ilvl w:val="1"/>
+          <w:numId w:val="4"/>
+        </w:numPr>
+      </w:pPr>
+      <w:r>
+        <w:t>Testing of all the components</w:t>
+      </w:r>
+    </w:p>
+    <w:p>
+      <w:pPr>
+        <w:pStyle w:val="ListParagraph"/>
+        <w:numPr>
+          <w:ilvl w:val="1"/>
+          <w:numId w:val="4"/>
+        </w:numPr>
+      </w:pPr>
+      <w:r>
+        <w:t>Fix any issues</w:t>
+      </w:r>
+    </w:p>
+    <w:p>
+      <w:pPr>
+        <w:pStyle w:val="ListParagraph"/>
+        <w:numPr>
+          <w:ilvl w:val="0"/>
+          <w:numId w:val="4"/>
+        </w:numPr>
+      </w:pPr>
+      <w:r>
+        <w:t>Launching</w:t>
+      </w:r>
+    </w:p>
+    <w:p>
+      <w:pPr>
+        <w:pStyle w:val="ListParagraph"/>
+        <w:numPr>
+          <w:ilvl w:val="1"/>
+          <w:numId w:val="4"/>
+        </w:numPr>
+      </w:pPr>
+      <w:r>
+        <w:t>Launch the application</w:t>
+      </w:r>
     </w:p>
     <w:p>
       <w:pPr>
@@ -1932,6 +2313,95 @@
 <file path=word/numbering.xml><?xml version="1.0" encoding="utf-8"?>
 <w:numbering xmlns:wpc="http://schemas.microsoft.com/office/word/2010/wordprocessingCanvas" xmlns:cx="http://schemas.microsoft.com/office/drawing/2014/chartex" xmlns:cx1="http://schemas.microsoft.com/office/drawing/2015/9/8/chartex" xmlns:cx2="http://schemas.microsoft.com/office/drawing/2015/10/21/chartex" xmlns:cx3="http://schemas.microsoft.com/office/drawing/2016/5/9/chartex" xmlns:cx4="http://schemas.microsoft.com/office/drawing/2016/5/10/chartex" xmlns:cx5="http://schemas.microsoft.com/office/drawing/2016/5/11/chartex" xmlns:cx6="http://schemas.microsoft.com/office/drawing/2016/5/12/chartex" xmlns:cx7="http://schemas.microsoft.com/office/drawing/2016/5/13/chartex" xmlns:cx8="http://schemas.microsoft.com/office/drawing/2016/5/14/chartex" xmlns:mc="http://schemas.openxmlformats.org/markup-compatibility/2006" xmlns:aink="http://schemas.microsoft.com/office/drawing/2016/ink" xmlns:am3d="http://schemas.microsoft.com/office/drawing/2017/model3d" xmlns:o="urn:schemas-microsoft-com:office:office" xmlns:oel="http://schemas.microsoft.com/office/2019/extlst" xmlns:r="http://schemas.openxmlformats.org/officeDocument/2006/relationships" xmlns:m="http://schemas.openxmlformats.org/officeDocument/2006/math" xmlns:v="urn:schemas-microsoft-com:vml" xmlns:wp14="http://schemas.microsoft.com/office/word/2010/wordprocessingDrawing" xmlns:wp="http://schemas.openxmlformats.org/drawingml/2006/wordprocessingDrawing" xmlns:w10="urn:schemas-microsoft-com:office:word" xmlns:w="http://schemas.openxmlformats.org/wordprocessingml/2006/main" xmlns:w14="http://schemas.microsoft.com/office/word/2010/wordml" xmlns:w15="http://schemas.microsoft.com/office/word/2012/wordml" xmlns:w16cex="http://schemas.microsoft.com/office/word/2018/wordml/cex" xmlns:w16cid="http://schemas.microsoft.com/office/word/2016/wordml/cid" xmlns:w16="http://schemas.microsoft.com/office/word/2018/wordml" xmlns:w16sdtdh="http://schemas.microsoft.com/office/word/2020/wordml/sdtdatahash" xmlns:w16se="http://schemas.microsoft.com/office/word/2015/wordml/symex" xmlns:wpg="http://schemas.microsoft.com/office/word/2010/wordprocessingGroup" xmlns:wpi="http://schemas.microsoft.com/office/word/2010/wordprocessingInk" xmlns:wne="http://schemas.microsoft.com/office/word/2006/wordml" xmlns:wps="http://schemas.microsoft.com/office/word/2010/wordprocessingShape" mc:Ignorable="w14 w15 w16se w16cid w16 w16cex w16sdtdh wp14">
   <w:abstractNum w:abstractNumId="0" w15:restartNumberingAfterBreak="0">
+    <w:nsid w:val="1FB81174"/>
+    <w:multiLevelType w:val="hybridMultilevel"/>
+    <w:tmpl w:val="F830EF9E"/>
+    <w:lvl w:ilvl="0" w:tplc="0C09000F">
+      <w:start w:val="1"/>
+      <w:numFmt w:val="decimal"/>
+      <w:lvlText w:val="%1."/>
+      <w:lvlJc w:val="left"/>
+      <w:pPr>
+        <w:ind w:left="720" w:hanging="360"/>
+      </w:pPr>
+      <w:rPr>
+        <w:rFonts w:hint="default"/>
+      </w:rPr>
+    </w:lvl>
+    <w:lvl w:ilvl="1" w:tplc="0C090019">
+      <w:start w:val="1"/>
+      <w:numFmt w:val="lowerLetter"/>
+      <w:lvlText w:val="%2."/>
+      <w:lvlJc w:val="left"/>
+      <w:pPr>
+        <w:ind w:left="1440" w:hanging="360"/>
+      </w:pPr>
+    </w:lvl>
+    <w:lvl w:ilvl="2" w:tplc="0C09001B" w:tentative="1">
+      <w:start w:val="1"/>
+      <w:numFmt w:val="lowerRoman"/>
+      <w:lvlText w:val="%3."/>
+      <w:lvlJc w:val="right"/>
+      <w:pPr>
+        <w:ind w:left="2160" w:hanging="180"/>
+      </w:pPr>
+    </w:lvl>
+    <w:lvl w:ilvl="3" w:tplc="0C09000F" w:tentative="1">
+      <w:start w:val="1"/>
+      <w:numFmt w:val="decimal"/>
+      <w:lvlText w:val="%4."/>
+      <w:lvlJc w:val="left"/>
+      <w:pPr>
+        <w:ind w:left="2880" w:hanging="360"/>
+      </w:pPr>
+    </w:lvl>
+    <w:lvl w:ilvl="4" w:tplc="0C090019" w:tentative="1">
+      <w:start w:val="1"/>
+      <w:numFmt w:val="lowerLetter"/>
+      <w:lvlText w:val="%5."/>
+      <w:lvlJc w:val="left"/>
+      <w:pPr>
+        <w:ind w:left="3600" w:hanging="360"/>
+      </w:pPr>
+    </w:lvl>
+    <w:lvl w:ilvl="5" w:tplc="0C09001B" w:tentative="1">
+      <w:start w:val="1"/>
+      <w:numFmt w:val="lowerRoman"/>
+      <w:lvlText w:val="%6."/>
+      <w:lvlJc w:val="right"/>
+      <w:pPr>
+        <w:ind w:left="4320" w:hanging="180"/>
+      </w:pPr>
+    </w:lvl>
+    <w:lvl w:ilvl="6" w:tplc="0C09000F" w:tentative="1">
+      <w:start w:val="1"/>
+      <w:numFmt w:val="decimal"/>
+      <w:lvlText w:val="%7."/>
+      <w:lvlJc w:val="left"/>
+      <w:pPr>
+        <w:ind w:left="5040" w:hanging="360"/>
+      </w:pPr>
+    </w:lvl>
+    <w:lvl w:ilvl="7" w:tplc="0C090019" w:tentative="1">
+      <w:start w:val="1"/>
+      <w:numFmt w:val="lowerLetter"/>
+      <w:lvlText w:val="%8."/>
+      <w:lvlJc w:val="left"/>
+      <w:pPr>
+        <w:ind w:left="5760" w:hanging="360"/>
+      </w:pPr>
+    </w:lvl>
+    <w:lvl w:ilvl="8" w:tplc="0C09001B" w:tentative="1">
+      <w:start w:val="1"/>
+      <w:numFmt w:val="lowerRoman"/>
+      <w:lvlText w:val="%9."/>
+      <w:lvlJc w:val="right"/>
+      <w:pPr>
+        <w:ind w:left="6480" w:hanging="180"/>
+      </w:pPr>
+    </w:lvl>
+  </w:abstractNum>
+  <w:abstractNum w:abstractNumId="1" w15:restartNumberingAfterBreak="0">
     <w:nsid w:val="375D36C8"/>
     <w:multiLevelType w:val="multilevel"/>
     <w:tmpl w:val="CF405D9C"/>
@@ -2044,7 +2514,7 @@
       </w:rPr>
     </w:lvl>
   </w:abstractNum>
-  <w:abstractNum w:abstractNumId="1" w15:restartNumberingAfterBreak="0">
+  <w:abstractNum w:abstractNumId="2" w15:restartNumberingAfterBreak="0">
     <w:nsid w:val="408D32A2"/>
     <w:multiLevelType w:val="hybridMultilevel"/>
     <w:tmpl w:val="9C3C1ADE"/>
@@ -2156,7 +2626,7 @@
       </w:rPr>
     </w:lvl>
   </w:abstractNum>
-  <w:abstractNum w:abstractNumId="2" w15:restartNumberingAfterBreak="0">
+  <w:abstractNum w:abstractNumId="3" w15:restartNumberingAfterBreak="0">
     <w:nsid w:val="765D23A3"/>
     <w:multiLevelType w:val="multilevel"/>
     <w:tmpl w:val="D2A25216"/>
@@ -2270,13 +2740,16 @@
     </w:lvl>
   </w:abstractNum>
   <w:num w:numId="1" w16cid:durableId="1238512816">
-    <w:abstractNumId w:val="0"/>
+    <w:abstractNumId w:val="1"/>
   </w:num>
   <w:num w:numId="2" w16cid:durableId="1154835604">
+    <w:abstractNumId w:val="3"/>
+  </w:num>
+  <w:num w:numId="3" w16cid:durableId="1713530465">
     <w:abstractNumId w:val="2"/>
   </w:num>
-  <w:num w:numId="3" w16cid:durableId="1713530465">
-    <w:abstractNumId w:val="1"/>
+  <w:num w:numId="4" w16cid:durableId="1621179792">
+    <w:abstractNumId w:val="0"/>
   </w:num>
 </w:numbering>
 </file>

</xml_diff>

<commit_message>
Continued 3.0 in Project Plan Lachlan doc
</commit_message>
<xml_diff>
--- a/Project Plan Lachlan.docx
+++ b/Project Plan Lachlan.docx
@@ -28,8 +28,15 @@
       <w:r>
         <w:t>Rokhan Khattak</w:t>
       </w:r>
-    </w:p>
-    <w:p>
+      <w:r>
+        <w:t xml:space="preserve"> | </w:t>
+      </w:r>
+      <w:r>
+        <w:t>Arsalan H</w:t>
+      </w:r>
+      <w:r>
+        <w:t>anif</w:t>
+      </w:r>
       <w:r>
         <w:br w:type="page"/>
       </w:r>
@@ -1512,7 +1519,7 @@
         <w:pStyle w:val="NoSpacing"/>
       </w:pPr>
       <w:r>
-        <w:t>What does the dataset offers?</w:t>
+        <w:t>What does the dataset offer?</w:t>
       </w:r>
     </w:p>
     <w:p>
@@ -1821,7 +1828,13 @@
         </w:numPr>
       </w:pPr>
       <w:r>
-        <w:t>Defining project scope</w:t>
+        <w:t xml:space="preserve">Defining </w:t>
+      </w:r>
+      <w:r>
+        <w:t xml:space="preserve">the </w:t>
+      </w:r>
+      <w:r>
+        <w:t>project scope</w:t>
       </w:r>
     </w:p>
     <w:p>
@@ -1833,7 +1846,13 @@
         </w:numPr>
       </w:pPr>
       <w:r>
-        <w:t>Making project plan</w:t>
+        <w:t>Making</w:t>
+      </w:r>
+      <w:r>
+        <w:t xml:space="preserve"> and documenting a</w:t>
+      </w:r>
+      <w:r>
+        <w:t xml:space="preserve"> project plan</w:t>
       </w:r>
     </w:p>
     <w:p>
@@ -1845,7 +1864,16 @@
         </w:numPr>
       </w:pPr>
       <w:r>
-        <w:t>Making a timeline</w:t>
+        <w:t xml:space="preserve">Making a </w:t>
+      </w:r>
+      <w:r>
+        <w:t xml:space="preserve">development </w:t>
+      </w:r>
+      <w:r>
+        <w:t>timeline</w:t>
+      </w:r>
+      <w:r>
+        <w:t xml:space="preserve"> (Gantt Chart)</w:t>
       </w:r>
     </w:p>
     <w:p>
@@ -1881,7 +1909,16 @@
         </w:numPr>
       </w:pPr>
       <w:r>
-        <w:t>Explore to understand the date</w:t>
+        <w:t xml:space="preserve">Explore </w:t>
+      </w:r>
+      <w:r>
+        <w:t xml:space="preserve">the dataset </w:t>
+      </w:r>
+      <w:r>
+        <w:t>to understand the dat</w:t>
+      </w:r>
+      <w:r>
+        <w:t>a</w:t>
       </w:r>
     </w:p>
     <w:p>
@@ -1905,7 +1942,13 @@
         </w:numPr>
       </w:pPr>
       <w:r>
-        <w:t>UI Design</w:t>
+        <w:t>Plan</w:t>
+      </w:r>
+      <w:r>
+        <w:t xml:space="preserve"> and draft</w:t>
+      </w:r>
+      <w:r>
+        <w:t xml:space="preserve"> the UI design</w:t>
       </w:r>
     </w:p>
     <w:p>
@@ -1962,7 +2005,13 @@
         </w:numPr>
       </w:pPr>
       <w:r>
-        <w:t>UI development</w:t>
+        <w:t>D</w:t>
+      </w:r>
+      <w:r>
+        <w:t>evelop</w:t>
+      </w:r>
+      <w:r>
+        <w:t xml:space="preserve"> the UI</w:t>
       </w:r>
     </w:p>
     <w:p>
@@ -2040,7 +2089,7 @@
         </w:numPr>
       </w:pPr>
       <w:r>
-        <w:t>Developing API’s</w:t>
+        <w:t>Develop APIs</w:t>
       </w:r>
     </w:p>
     <w:p>
@@ -2076,10 +2125,25 @@
         </w:numPr>
       </w:pPr>
       <w:r>
-        <w:t xml:space="preserve">Chart displaying prices of </w:t>
+        <w:t>Develop c</w:t>
+      </w:r>
+      <w:r>
+        <w:t xml:space="preserve">hart </w:t>
+      </w:r>
+      <w:r>
+        <w:t xml:space="preserve">displaying </w:t>
+      </w:r>
+      <w:r>
+        <w:t>tools for</w:t>
+      </w:r>
+      <w:r>
+        <w:t xml:space="preserve"> </w:t>
       </w:r>
       <w:r>
         <w:t>property</w:t>
+      </w:r>
+      <w:r>
+        <w:t xml:space="preserve"> prices</w:t>
       </w:r>
     </w:p>
     <w:p>
@@ -2103,10 +2167,16 @@
         </w:numPr>
       </w:pPr>
       <w:r>
-        <w:t xml:space="preserve">Adding a feature that allows users to search </w:t>
-      </w:r>
-      <w:r>
-        <w:t>using keywords</w:t>
+        <w:t>Adding a feature allow</w:t>
+      </w:r>
+      <w:r>
+        <w:t>ing</w:t>
+      </w:r>
+      <w:r>
+        <w:t xml:space="preserve"> users to search </w:t>
+      </w:r>
+      <w:r>
+        <w:t>keywords</w:t>
       </w:r>
     </w:p>
     <w:p>
@@ -2142,7 +2212,7 @@
         </w:numPr>
       </w:pPr>
       <w:r>
-        <w:t>Designing an extra analysis tool</w:t>
+        <w:t>Design an extra analysis tool</w:t>
       </w:r>
     </w:p>
     <w:p>
@@ -2166,7 +2236,13 @@
         </w:numPr>
       </w:pPr>
       <w:r>
-        <w:t>Testing of all the components</w:t>
+        <w:t xml:space="preserve">Test all the </w:t>
+      </w:r>
+      <w:r>
+        <w:t xml:space="preserve">app </w:t>
+      </w:r>
+      <w:r>
+        <w:t>components</w:t>
       </w:r>
     </w:p>
     <w:p>
@@ -2203,6 +2279,18 @@
       </w:pPr>
       <w:r>
         <w:t>Launch the application</w:t>
+      </w:r>
+    </w:p>
+    <w:p>
+      <w:pPr>
+        <w:pStyle w:val="ListParagraph"/>
+        <w:numPr>
+          <w:ilvl w:val="1"/>
+          <w:numId w:val="4"/>
+        </w:numPr>
+      </w:pPr>
+      <w:r>
+        <w:t>Review the development</w:t>
       </w:r>
     </w:p>
     <w:p>
@@ -2314,90 +2402,96 @@
 <w:numbering xmlns:wpc="http://schemas.microsoft.com/office/word/2010/wordprocessingCanvas" xmlns:cx="http://schemas.microsoft.com/office/drawing/2014/chartex" xmlns:cx1="http://schemas.microsoft.com/office/drawing/2015/9/8/chartex" xmlns:cx2="http://schemas.microsoft.com/office/drawing/2015/10/21/chartex" xmlns:cx3="http://schemas.microsoft.com/office/drawing/2016/5/9/chartex" xmlns:cx4="http://schemas.microsoft.com/office/drawing/2016/5/10/chartex" xmlns:cx5="http://schemas.microsoft.com/office/drawing/2016/5/11/chartex" xmlns:cx6="http://schemas.microsoft.com/office/drawing/2016/5/12/chartex" xmlns:cx7="http://schemas.microsoft.com/office/drawing/2016/5/13/chartex" xmlns:cx8="http://schemas.microsoft.com/office/drawing/2016/5/14/chartex" xmlns:mc="http://schemas.openxmlformats.org/markup-compatibility/2006" xmlns:aink="http://schemas.microsoft.com/office/drawing/2016/ink" xmlns:am3d="http://schemas.microsoft.com/office/drawing/2017/model3d" xmlns:o="urn:schemas-microsoft-com:office:office" xmlns:oel="http://schemas.microsoft.com/office/2019/extlst" xmlns:r="http://schemas.openxmlformats.org/officeDocument/2006/relationships" xmlns:m="http://schemas.openxmlformats.org/officeDocument/2006/math" xmlns:v="urn:schemas-microsoft-com:vml" xmlns:wp14="http://schemas.microsoft.com/office/word/2010/wordprocessingDrawing" xmlns:wp="http://schemas.openxmlformats.org/drawingml/2006/wordprocessingDrawing" xmlns:w10="urn:schemas-microsoft-com:office:word" xmlns:w="http://schemas.openxmlformats.org/wordprocessingml/2006/main" xmlns:w14="http://schemas.microsoft.com/office/word/2010/wordml" xmlns:w15="http://schemas.microsoft.com/office/word/2012/wordml" xmlns:w16cex="http://schemas.microsoft.com/office/word/2018/wordml/cex" xmlns:w16cid="http://schemas.microsoft.com/office/word/2016/wordml/cid" xmlns:w16="http://schemas.microsoft.com/office/word/2018/wordml" xmlns:w16sdtdh="http://schemas.microsoft.com/office/word/2020/wordml/sdtdatahash" xmlns:w16se="http://schemas.microsoft.com/office/word/2015/wordml/symex" xmlns:wpg="http://schemas.microsoft.com/office/word/2010/wordprocessingGroup" xmlns:wpi="http://schemas.microsoft.com/office/word/2010/wordprocessingInk" xmlns:wne="http://schemas.microsoft.com/office/word/2006/wordml" xmlns:wps="http://schemas.microsoft.com/office/word/2010/wordprocessingShape" mc:Ignorable="w14 w15 w16se w16cid w16 w16cex w16sdtdh wp14">
   <w:abstractNum w:abstractNumId="0" w15:restartNumberingAfterBreak="0">
     <w:nsid w:val="1FB81174"/>
-    <w:multiLevelType w:val="hybridMultilevel"/>
-    <w:tmpl w:val="F830EF9E"/>
-    <w:lvl w:ilvl="0" w:tplc="0C09000F">
+    <w:multiLevelType w:val="multilevel"/>
+    <w:tmpl w:val="837A7264"/>
+    <w:lvl w:ilvl="0">
       <w:start w:val="1"/>
       <w:numFmt w:val="decimal"/>
       <w:lvlText w:val="%1."/>
       <w:lvlJc w:val="left"/>
       <w:pPr>
-        <w:ind w:left="720" w:hanging="360"/>
+        <w:ind w:left="360" w:hanging="360"/>
       </w:pPr>
       <w:rPr>
         <w:rFonts w:hint="default"/>
+        <w:b/>
+        <w:bCs/>
       </w:rPr>
     </w:lvl>
-    <w:lvl w:ilvl="1" w:tplc="0C090019">
-      <w:start w:val="1"/>
-      <w:numFmt w:val="lowerLetter"/>
-      <w:lvlText w:val="%2."/>
-      <w:lvlJc w:val="left"/>
-      <w:pPr>
-        <w:ind w:left="1440" w:hanging="360"/>
-      </w:pPr>
-    </w:lvl>
-    <w:lvl w:ilvl="2" w:tplc="0C09001B" w:tentative="1">
-      <w:start w:val="1"/>
-      <w:numFmt w:val="lowerRoman"/>
-      <w:lvlText w:val="%3."/>
-      <w:lvlJc w:val="right"/>
-      <w:pPr>
-        <w:ind w:left="2160" w:hanging="180"/>
-      </w:pPr>
-    </w:lvl>
-    <w:lvl w:ilvl="3" w:tplc="0C09000F" w:tentative="1">
+    <w:lvl w:ilvl="1">
       <w:start w:val="1"/>
       <w:numFmt w:val="decimal"/>
-      <w:lvlText w:val="%4."/>
+      <w:lvlText w:val="%1.%2."/>
       <w:lvlJc w:val="left"/>
       <w:pPr>
-        <w:ind w:left="2880" w:hanging="360"/>
-      </w:pPr>
+        <w:ind w:left="1283" w:hanging="432"/>
+      </w:pPr>
+      <w:rPr>
+        <w:b/>
+        <w:bCs/>
+      </w:rPr>
     </w:lvl>
-    <w:lvl w:ilvl="4" w:tplc="0C090019" w:tentative="1">
-      <w:start w:val="1"/>
-      <w:numFmt w:val="lowerLetter"/>
-      <w:lvlText w:val="%5."/>
-      <w:lvlJc w:val="left"/>
-      <w:pPr>
-        <w:ind w:left="3600" w:hanging="360"/>
-      </w:pPr>
-    </w:lvl>
-    <w:lvl w:ilvl="5" w:tplc="0C09001B" w:tentative="1">
-      <w:start w:val="1"/>
-      <w:numFmt w:val="lowerRoman"/>
-      <w:lvlText w:val="%6."/>
-      <w:lvlJc w:val="right"/>
-      <w:pPr>
-        <w:ind w:left="4320" w:hanging="180"/>
-      </w:pPr>
-    </w:lvl>
-    <w:lvl w:ilvl="6" w:tplc="0C09000F" w:tentative="1">
+    <w:lvl w:ilvl="2">
       <w:start w:val="1"/>
       <w:numFmt w:val="decimal"/>
-      <w:lvlText w:val="%7."/>
+      <w:lvlText w:val="%1.%2.%3."/>
       <w:lvlJc w:val="left"/>
       <w:pPr>
-        <w:ind w:left="5040" w:hanging="360"/>
+        <w:ind w:left="1224" w:hanging="504"/>
       </w:pPr>
     </w:lvl>
-    <w:lvl w:ilvl="7" w:tplc="0C090019" w:tentative="1">
+    <w:lvl w:ilvl="3">
       <w:start w:val="1"/>
-      <w:numFmt w:val="lowerLetter"/>
-      <w:lvlText w:val="%8."/>
+      <w:numFmt w:val="decimal"/>
+      <w:lvlText w:val="%1.%2.%3.%4."/>
       <w:lvlJc w:val="left"/>
       <w:pPr>
-        <w:ind w:left="5760" w:hanging="360"/>
+        <w:ind w:left="1728" w:hanging="648"/>
       </w:pPr>
     </w:lvl>
-    <w:lvl w:ilvl="8" w:tplc="0C09001B" w:tentative="1">
+    <w:lvl w:ilvl="4">
       <w:start w:val="1"/>
-      <w:numFmt w:val="lowerRoman"/>
-      <w:lvlText w:val="%9."/>
-      <w:lvlJc w:val="right"/>
-      <w:pPr>
-        <w:ind w:left="6480" w:hanging="180"/>
+      <w:numFmt w:val="decimal"/>
+      <w:lvlText w:val="%1.%2.%3.%4.%5."/>
+      <w:lvlJc w:val="left"/>
+      <w:pPr>
+        <w:ind w:left="2232" w:hanging="792"/>
+      </w:pPr>
+    </w:lvl>
+    <w:lvl w:ilvl="5">
+      <w:start w:val="1"/>
+      <w:numFmt w:val="decimal"/>
+      <w:lvlText w:val="%1.%2.%3.%4.%5.%6."/>
+      <w:lvlJc w:val="left"/>
+      <w:pPr>
+        <w:ind w:left="2736" w:hanging="936"/>
+      </w:pPr>
+    </w:lvl>
+    <w:lvl w:ilvl="6">
+      <w:start w:val="1"/>
+      <w:numFmt w:val="decimal"/>
+      <w:lvlText w:val="%1.%2.%3.%4.%5.%6.%7."/>
+      <w:lvlJc w:val="left"/>
+      <w:pPr>
+        <w:ind w:left="3240" w:hanging="1080"/>
+      </w:pPr>
+    </w:lvl>
+    <w:lvl w:ilvl="7">
+      <w:start w:val="1"/>
+      <w:numFmt w:val="decimal"/>
+      <w:lvlText w:val="%1.%2.%3.%4.%5.%6.%7.%8."/>
+      <w:lvlJc w:val="left"/>
+      <w:pPr>
+        <w:ind w:left="3744" w:hanging="1224"/>
+      </w:pPr>
+    </w:lvl>
+    <w:lvl w:ilvl="8">
+      <w:start w:val="1"/>
+      <w:numFmt w:val="decimal"/>
+      <w:lvlText w:val="%1.%2.%3.%4.%5.%6.%7.%8.%9."/>
+      <w:lvlJc w:val="left"/>
+      <w:pPr>
+        <w:ind w:left="4320" w:hanging="1440"/>
       </w:pPr>
     </w:lvl>
   </w:abstractNum>

</xml_diff>

<commit_message>
Finished 3.0 in Project Plan Lachlan doc
</commit_message>
<xml_diff>
--- a/Project Plan Lachlan.docx
+++ b/Project Plan Lachlan.docx
@@ -1818,6 +1818,18 @@
       <w:r>
         <w:t>&amp; Planning</w:t>
       </w:r>
+      <w:r>
+        <w:t xml:space="preserve"> </w:t>
+      </w:r>
+      <w:r>
+        <w:rPr>
+          <w:b/>
+          <w:bCs/>
+          <w:i/>
+          <w:iCs/>
+        </w:rPr>
+        <w:t>(5 days)</w:t>
+      </w:r>
     </w:p>
     <w:p>
       <w:pPr>
@@ -1887,6 +1899,36 @@
       <w:r>
         <w:t>Data Gathering &amp; Research</w:t>
       </w:r>
+      <w:r>
+        <w:t xml:space="preserve"> </w:t>
+      </w:r>
+      <w:r>
+        <w:rPr>
+          <w:b/>
+          <w:bCs/>
+          <w:i/>
+          <w:iCs/>
+        </w:rPr>
+        <w:t>(</w:t>
+      </w:r>
+      <w:r>
+        <w:rPr>
+          <w:b/>
+          <w:bCs/>
+          <w:i/>
+          <w:iCs/>
+        </w:rPr>
+        <w:t>1</w:t>
+      </w:r>
+      <w:r>
+        <w:rPr>
+          <w:b/>
+          <w:bCs/>
+          <w:i/>
+          <w:iCs/>
+        </w:rPr>
+        <w:t xml:space="preserve"> day)</w:t>
+      </w:r>
     </w:p>
     <w:p>
       <w:pPr>
@@ -1932,6 +1974,18 @@
       <w:r>
         <w:t>Design</w:t>
       </w:r>
+      <w:r>
+        <w:t xml:space="preserve"> </w:t>
+      </w:r>
+      <w:r>
+        <w:rPr>
+          <w:b/>
+          <w:bCs/>
+          <w:i/>
+          <w:iCs/>
+        </w:rPr>
+        <w:t>(7 days)</w:t>
+      </w:r>
     </w:p>
     <w:p>
       <w:pPr>
@@ -1995,6 +2049,18 @@
       <w:r>
         <w:t>Front End Dev</w:t>
       </w:r>
+      <w:r>
+        <w:t xml:space="preserve"> </w:t>
+      </w:r>
+      <w:r>
+        <w:rPr>
+          <w:b/>
+          <w:bCs/>
+          <w:i/>
+          <w:iCs/>
+        </w:rPr>
+        <w:t>(14 days)</w:t>
+      </w:r>
     </w:p>
     <w:p>
       <w:pPr>
@@ -2055,6 +2121,18 @@
       <w:r>
         <w:t>Back End Dev</w:t>
       </w:r>
+      <w:r>
+        <w:t xml:space="preserve"> </w:t>
+      </w:r>
+      <w:r>
+        <w:rPr>
+          <w:b/>
+          <w:bCs/>
+          <w:i/>
+          <w:iCs/>
+        </w:rPr>
+        <w:t>(14 days)</w:t>
+      </w:r>
     </w:p>
     <w:p>
       <w:pPr>
@@ -2103,6 +2181,18 @@
       <w:r>
         <w:t>Period Analysis</w:t>
       </w:r>
+      <w:r>
+        <w:t xml:space="preserve"> </w:t>
+      </w:r>
+      <w:r>
+        <w:rPr>
+          <w:b/>
+          <w:bCs/>
+          <w:i/>
+          <w:iCs/>
+        </w:rPr>
+        <w:t>(5 days)</w:t>
+      </w:r>
     </w:p>
     <w:p>
       <w:pPr>
@@ -2157,6 +2247,18 @@
       <w:r>
         <w:t>Keyword Search</w:t>
       </w:r>
+      <w:r>
+        <w:t xml:space="preserve"> </w:t>
+      </w:r>
+      <w:r>
+        <w:rPr>
+          <w:b/>
+          <w:bCs/>
+          <w:i/>
+          <w:iCs/>
+        </w:rPr>
+        <w:t>(5 days)</w:t>
+      </w:r>
     </w:p>
     <w:p>
       <w:pPr>
@@ -2202,6 +2304,18 @@
       <w:r>
         <w:t>User Defined Insight Tool</w:t>
       </w:r>
+      <w:r>
+        <w:t xml:space="preserve"> </w:t>
+      </w:r>
+      <w:r>
+        <w:rPr>
+          <w:b/>
+          <w:bCs/>
+          <w:i/>
+          <w:iCs/>
+        </w:rPr>
+        <w:t>(5 days)</w:t>
+      </w:r>
     </w:p>
     <w:p>
       <w:pPr>
@@ -2226,6 +2340,36 @@
       <w:r>
         <w:t>Testing</w:t>
       </w:r>
+      <w:r>
+        <w:t xml:space="preserve"> </w:t>
+      </w:r>
+      <w:r>
+        <w:rPr>
+          <w:b/>
+          <w:bCs/>
+          <w:i/>
+          <w:iCs/>
+        </w:rPr>
+        <w:t>(</w:t>
+      </w:r>
+      <w:r>
+        <w:rPr>
+          <w:b/>
+          <w:bCs/>
+          <w:i/>
+          <w:iCs/>
+        </w:rPr>
+        <w:t>3</w:t>
+      </w:r>
+      <w:r>
+        <w:rPr>
+          <w:b/>
+          <w:bCs/>
+          <w:i/>
+          <w:iCs/>
+        </w:rPr>
+        <w:t xml:space="preserve"> days)</w:t>
+      </w:r>
     </w:p>
     <w:p>
       <w:pPr>
@@ -2268,6 +2412,27 @@
       <w:r>
         <w:t>Launching</w:t>
       </w:r>
+      <w:r>
+        <w:t xml:space="preserve"> </w:t>
+      </w:r>
+      <w:r>
+        <w:rPr>
+          <w:b/>
+          <w:bCs/>
+          <w:i/>
+          <w:iCs/>
+        </w:rPr>
+        <w:t>(</w:t>
+      </w:r>
+      <w:r>
+        <w:rPr>
+          <w:b/>
+          <w:bCs/>
+          <w:i/>
+          <w:iCs/>
+        </w:rPr>
+        <w:t>3 days)</w:t>
+      </w:r>
     </w:p>
     <w:p>
       <w:pPr>
@@ -2291,6 +2456,26 @@
       </w:pPr>
       <w:r>
         <w:t>Review the development</w:t>
+      </w:r>
+    </w:p>
+    <w:p>
+      <w:r>
+        <w:t xml:space="preserve">The total development </w:t>
+      </w:r>
+      <w:r>
+        <w:t>time</w:t>
+      </w:r>
+      <w:r>
+        <w:t>, including planning, synthesising, debugging and reviewing,</w:t>
+      </w:r>
+      <w:r>
+        <w:t xml:space="preserve"> is estimated to be </w:t>
+      </w:r>
+      <w:r>
+        <w:t>62 days, approximately 2 months</w:t>
+      </w:r>
+      <w:r>
+        <w:t>.</w:t>
       </w:r>
     </w:p>
     <w:p>

</xml_diff>

<commit_message>
Png added, project plan formatted + wbs, 1.0 software design completed
</commit_message>
<xml_diff>
--- a/Project Plan Lachlan.docx
+++ b/Project Plan Lachlan.docx
@@ -717,36 +717,6 @@
         <w:t>Introduction</w:t>
       </w:r>
       <w:bookmarkEnd w:id="0"/>
-      <w:r>
-        <w:t xml:space="preserve"> </w:t>
-      </w:r>
-      <w:r>
-        <w:rPr>
-          <w:i/>
-          <w:iCs/>
-          <w:color w:val="00B050"/>
-          <w:vertAlign w:val="subscript"/>
-        </w:rPr>
-        <w:t>(</w:t>
-      </w:r>
-      <w:r>
-        <w:rPr>
-          <w:i/>
-          <w:iCs/>
-          <w:color w:val="00B050"/>
-          <w:vertAlign w:val="subscript"/>
-        </w:rPr>
-        <w:t xml:space="preserve">paragraph-sized per </w:t>
-      </w:r>
-      <w:r>
-        <w:rPr>
-          <w:i/>
-          <w:iCs/>
-          <w:color w:val="00B050"/>
-          <w:vertAlign w:val="subscript"/>
-        </w:rPr>
-        <w:t>point, not too long)</w:t>
-      </w:r>
     </w:p>
     <w:p>
       <w:pPr>
@@ -759,61 +729,343 @@
       <w:r>
         <w:t>Background</w:t>
       </w:r>
-      <w:r>
+    </w:p>
+    <w:p>
+      <w:pPr>
+        <w:jc w:val="both"/>
+        <w:rPr>
+          <w:iCs/>
+        </w:rPr>
+      </w:pPr>
+      <w:r>
+        <w:rPr>
+          <w:iCs/>
+        </w:rPr>
+        <w:t xml:space="preserve">To undertake </w:t>
+      </w:r>
+      <w:r>
+        <w:rPr>
+          <w:iCs/>
+        </w:rPr>
+        <w:t xml:space="preserve">any </w:t>
+      </w:r>
+      <w:r>
+        <w:rPr>
+          <w:iCs/>
+        </w:rPr>
+        <w:t xml:space="preserve">level of </w:t>
+      </w:r>
+      <w:r>
+        <w:rPr>
+          <w:iCs/>
+        </w:rPr>
+        <w:t xml:space="preserve">analysis regarding </w:t>
+      </w:r>
+      <w:r>
+        <w:rPr>
+          <w:iCs/>
+        </w:rPr>
+        <w:t xml:space="preserve">a </w:t>
+      </w:r>
+      <w:r>
+        <w:rPr>
+          <w:iCs/>
+        </w:rPr>
+        <w:t>dataset</w:t>
+      </w:r>
+      <w:r>
+        <w:rPr>
+          <w:iCs/>
+        </w:rPr>
+        <w:t xml:space="preserve">, appropriate </w:t>
+      </w:r>
+      <w:r>
+        <w:rPr>
+          <w:iCs/>
+        </w:rPr>
+        <w:t xml:space="preserve">data </w:t>
+      </w:r>
+      <w:r>
+        <w:rPr>
+          <w:iCs/>
+        </w:rPr>
+        <w:t xml:space="preserve">visualisation and analysis tools are </w:t>
+      </w:r>
+      <w:r>
+        <w:rPr>
+          <w:iCs/>
+        </w:rPr>
+        <w:t>essential</w:t>
+      </w:r>
+      <w:r>
+        <w:rPr>
+          <w:iCs/>
+        </w:rPr>
+        <w:t xml:space="preserve"> for </w:t>
+      </w:r>
+      <w:r>
+        <w:rPr>
+          <w:iCs/>
+        </w:rPr>
+        <w:t xml:space="preserve">the </w:t>
+      </w:r>
+      <w:r>
+        <w:rPr>
+          <w:iCs/>
+        </w:rPr>
+        <w:t>user</w:t>
+      </w:r>
+      <w:r>
+        <w:rPr>
+          <w:iCs/>
+        </w:rPr>
+        <w:t>s</w:t>
+      </w:r>
+      <w:r>
+        <w:rPr>
+          <w:iCs/>
+        </w:rPr>
+        <w:t xml:space="preserve">. </w:t>
+      </w:r>
+      <w:r>
+        <w:rPr>
+          <w:iCs/>
+        </w:rPr>
+        <w:t xml:space="preserve">An example such as </w:t>
+      </w:r>
+      <w:r>
+        <w:rPr>
+          <w:iCs/>
+        </w:rPr>
+        <w:t xml:space="preserve">Microsoft’s Excel </w:t>
+      </w:r>
+      <w:r>
+        <w:rPr>
+          <w:iCs/>
+        </w:rPr>
+        <w:t>demonstrates possible</w:t>
+      </w:r>
+      <w:r>
+        <w:rPr>
+          <w:iCs/>
+        </w:rPr>
         <w:t xml:space="preserve"> </w:t>
       </w:r>
       <w:r>
         <w:rPr>
-          <w:color w:val="00B050"/>
-          <w:vertAlign w:val="subscript"/>
-        </w:rPr>
-        <w:t>(</w:t>
-      </w:r>
-      <w:r>
-        <w:rPr>
-          <w:color w:val="00B050"/>
-          <w:vertAlign w:val="subscript"/>
-        </w:rPr>
-        <w:t>Lachlan</w:t>
-      </w:r>
-      <w:r>
-        <w:rPr>
-          <w:color w:val="00B050"/>
-          <w:vertAlign w:val="subscript"/>
-        </w:rPr>
-        <w:t>)</w:t>
-      </w:r>
-    </w:p>
-    <w:p>
-      <w:pPr>
-        <w:jc w:val="both"/>
-        <w:rPr>
-          <w:iCs/>
-        </w:rPr>
-      </w:pPr>
-      <w:r>
-        <w:rPr>
-          <w:iCs/>
-        </w:rPr>
-        <w:t xml:space="preserve">To undertake </w:t>
-      </w:r>
-      <w:r>
-        <w:rPr>
-          <w:iCs/>
-        </w:rPr>
-        <w:t xml:space="preserve">any </w:t>
-      </w:r>
-      <w:r>
-        <w:rPr>
-          <w:iCs/>
-        </w:rPr>
-        <w:t xml:space="preserve">level of </w:t>
-      </w:r>
-      <w:r>
-        <w:rPr>
-          <w:iCs/>
-        </w:rPr>
-        <w:t xml:space="preserve">analysis regarding </w:t>
+          <w:iCs/>
+        </w:rPr>
+        <w:t>tool</w:t>
+      </w:r>
+      <w:r>
+        <w:rPr>
+          <w:iCs/>
+        </w:rPr>
+        <w:t>s</w:t>
+      </w:r>
+      <w:r>
+        <w:rPr>
+          <w:iCs/>
+        </w:rPr>
+        <w:t xml:space="preserve"> </w:t>
+      </w:r>
+      <w:r>
+        <w:rPr>
+          <w:iCs/>
+        </w:rPr>
+        <w:t xml:space="preserve">that could be </w:t>
+      </w:r>
+      <w:r>
+        <w:rPr>
+          <w:iCs/>
+        </w:rPr>
+        <w:t>applied and</w:t>
+      </w:r>
+      <w:r>
+        <w:rPr>
+          <w:iCs/>
+        </w:rPr>
+        <w:t xml:space="preserve"> </w:t>
+      </w:r>
+      <w:r>
+        <w:rPr>
+          <w:iCs/>
+        </w:rPr>
+        <w:t xml:space="preserve">offers </w:t>
+      </w:r>
+      <w:r>
+        <w:rPr>
+          <w:iCs/>
+        </w:rPr>
+        <w:t xml:space="preserve">a basis for </w:t>
+      </w:r>
+      <w:r>
+        <w:rPr>
+          <w:iCs/>
+        </w:rPr>
+        <w:t xml:space="preserve">what </w:t>
+      </w:r>
+      <w:r>
+        <w:rPr>
+          <w:iCs/>
+        </w:rPr>
+        <w:t xml:space="preserve">possible </w:t>
+      </w:r>
+      <w:r>
+        <w:rPr>
+          <w:iCs/>
+        </w:rPr>
+        <w:t>data visualisation and functionalit</w:t>
+      </w:r>
+      <w:r>
+        <w:rPr>
+          <w:iCs/>
+        </w:rPr>
+        <w:t>ies</w:t>
+      </w:r>
+      <w:r>
+        <w:rPr>
+          <w:iCs/>
+        </w:rPr>
+        <w:t xml:space="preserve"> </w:t>
+      </w:r>
+      <w:r>
+        <w:rPr>
+          <w:iCs/>
+        </w:rPr>
+        <w:t>may</w:t>
+      </w:r>
+      <w:r>
+        <w:rPr>
+          <w:iCs/>
+        </w:rPr>
+        <w:t xml:space="preserve"> be</w:t>
+      </w:r>
+      <w:r>
+        <w:rPr>
+          <w:iCs/>
+        </w:rPr>
+        <w:t xml:space="preserve"> need</w:t>
+      </w:r>
+      <w:r>
+        <w:rPr>
+          <w:iCs/>
+        </w:rPr>
+        <w:t>ed</w:t>
+      </w:r>
+      <w:r>
+        <w:rPr>
+          <w:iCs/>
+        </w:rPr>
+        <w:t xml:space="preserve">. </w:t>
+      </w:r>
+      <w:r>
+        <w:rPr>
+          <w:iCs/>
+        </w:rPr>
+        <w:t xml:space="preserve">Functionality </w:t>
+      </w:r>
+      <w:r>
+        <w:rPr>
+          <w:iCs/>
+        </w:rPr>
+        <w:t xml:space="preserve">may </w:t>
+      </w:r>
+      <w:r>
+        <w:rPr>
+          <w:iCs/>
+        </w:rPr>
+        <w:t xml:space="preserve">include </w:t>
+      </w:r>
+      <w:r>
+        <w:rPr>
+          <w:iCs/>
+        </w:rPr>
+        <w:t>data updates</w:t>
+      </w:r>
+      <w:r>
+        <w:rPr>
+          <w:iCs/>
+        </w:rPr>
+        <w:t xml:space="preserve"> and</w:t>
+      </w:r>
+      <w:r>
+        <w:rPr>
+          <w:iCs/>
+        </w:rPr>
+        <w:t xml:space="preserve"> selections</w:t>
+      </w:r>
+      <w:r>
+        <w:rPr>
+          <w:iCs/>
+        </w:rPr>
+        <w:t xml:space="preserve">, both being </w:t>
+      </w:r>
+      <w:r>
+        <w:rPr>
+          <w:iCs/>
+        </w:rPr>
+        <w:t xml:space="preserve">essential </w:t>
+      </w:r>
+      <w:r>
+        <w:rPr>
+          <w:iCs/>
+        </w:rPr>
+        <w:t>function</w:t>
+      </w:r>
+      <w:r>
+        <w:rPr>
+          <w:iCs/>
+        </w:rPr>
+        <w:t>s</w:t>
+      </w:r>
+      <w:r>
+        <w:rPr>
+          <w:iCs/>
+        </w:rPr>
+        <w:t xml:space="preserve"> required by </w:t>
+      </w:r>
+      <w:r>
+        <w:rPr>
+          <w:iCs/>
+        </w:rPr>
+        <w:t>datasets of any scale</w:t>
+      </w:r>
+      <w:r>
+        <w:rPr>
+          <w:iCs/>
+        </w:rPr>
+        <w:t xml:space="preserve"> or sort</w:t>
+      </w:r>
+      <w:r>
+        <w:rPr>
+          <w:iCs/>
+        </w:rPr>
+        <w:t>.</w:t>
+      </w:r>
+      <w:r>
+        <w:rPr>
+          <w:iCs/>
+        </w:rPr>
+        <w:t xml:space="preserve"> </w:t>
+      </w:r>
+      <w:r>
+        <w:rPr>
+          <w:iCs/>
+        </w:rPr>
+        <w:t xml:space="preserve">An example </w:t>
+      </w:r>
+      <w:r>
+        <w:rPr>
+          <w:iCs/>
+        </w:rPr>
+        <w:t xml:space="preserve">of this </w:t>
+      </w:r>
+      <w:r>
+        <w:rPr>
+          <w:iCs/>
+        </w:rPr>
+        <w:t xml:space="preserve">could be found in </w:t>
       </w:r>
       <w:r>
         <w:rPr>
@@ -825,13 +1077,43 @@
         <w:rPr>
           <w:iCs/>
         </w:rPr>
-        <w:t>dataset</w:t>
-      </w:r>
-      <w:r>
-        <w:rPr>
-          <w:iCs/>
-        </w:rPr>
-        <w:t xml:space="preserve">, appropriate </w:t>
+        <w:t>construction</w:t>
+      </w:r>
+      <w:r>
+        <w:rPr>
+          <w:iCs/>
+        </w:rPr>
+        <w:t xml:space="preserve"> </w:t>
+      </w:r>
+      <w:r>
+        <w:rPr>
+          <w:iCs/>
+        </w:rPr>
+        <w:t>business</w:t>
+      </w:r>
+      <w:r>
+        <w:rPr>
+          <w:iCs/>
+        </w:rPr>
+        <w:t>,</w:t>
+      </w:r>
+      <w:r>
+        <w:rPr>
+          <w:iCs/>
+        </w:rPr>
+        <w:t xml:space="preserve"> </w:t>
+      </w:r>
+      <w:r>
+        <w:rPr>
+          <w:iCs/>
+        </w:rPr>
+        <w:t xml:space="preserve">where </w:t>
+      </w:r>
+      <w:r>
+        <w:rPr>
+          <w:iCs/>
+        </w:rPr>
+        <w:t xml:space="preserve">multiple </w:t>
       </w:r>
       <w:r>
         <w:rPr>
@@ -843,37 +1125,49 @@
         <w:rPr>
           <w:iCs/>
         </w:rPr>
-        <w:t xml:space="preserve">visualisation and analysis tools are </w:t>
-      </w:r>
-      <w:r>
-        <w:rPr>
-          <w:iCs/>
-        </w:rPr>
-        <w:t>essential</w:t>
-      </w:r>
-      <w:r>
-        <w:rPr>
-          <w:iCs/>
-        </w:rPr>
-        <w:t xml:space="preserve"> for </w:t>
-      </w:r>
-      <w:r>
-        <w:rPr>
-          <w:iCs/>
-        </w:rPr>
-        <w:t xml:space="preserve">the </w:t>
-      </w:r>
-      <w:r>
-        <w:rPr>
-          <w:iCs/>
-        </w:rPr>
-        <w:t>user</w:t>
-      </w:r>
-      <w:r>
-        <w:rPr>
-          <w:iCs/>
-        </w:rPr>
-        <w:t>s</w:t>
+        <w:t xml:space="preserve">fields are required </w:t>
+      </w:r>
+      <w:r>
+        <w:rPr>
+          <w:iCs/>
+        </w:rPr>
+        <w:t xml:space="preserve">to possess information such as costs, </w:t>
+      </w:r>
+      <w:r>
+        <w:rPr>
+          <w:iCs/>
+        </w:rPr>
+        <w:t xml:space="preserve">employee </w:t>
+      </w:r>
+      <w:r>
+        <w:rPr>
+          <w:iCs/>
+        </w:rPr>
+        <w:t>availabilit</w:t>
+      </w:r>
+      <w:r>
+        <w:rPr>
+          <w:iCs/>
+        </w:rPr>
+        <w:t>ies</w:t>
+      </w:r>
+      <w:r>
+        <w:rPr>
+          <w:iCs/>
+        </w:rPr>
+        <w:t xml:space="preserve">, </w:t>
+      </w:r>
+      <w:r>
+        <w:rPr>
+          <w:iCs/>
+        </w:rPr>
+        <w:t>timelines, and dates</w:t>
+      </w:r>
+      <w:r>
+        <w:rPr>
+          <w:iCs/>
+        </w:rPr>
+        <w:t xml:space="preserve"> simultaneously</w:t>
       </w:r>
       <w:r>
         <w:rPr>
@@ -885,19 +1179,25 @@
         <w:rPr>
           <w:iCs/>
         </w:rPr>
-        <w:t xml:space="preserve">An example such as </w:t>
-      </w:r>
-      <w:r>
-        <w:rPr>
-          <w:iCs/>
-        </w:rPr>
-        <w:t xml:space="preserve">Microsoft’s Excel </w:t>
-      </w:r>
-      <w:r>
-        <w:rPr>
-          <w:iCs/>
-        </w:rPr>
-        <w:t>demonstrates possible</w:t>
+        <w:t>T</w:t>
+      </w:r>
+      <w:r>
+        <w:rPr>
+          <w:iCs/>
+        </w:rPr>
+        <w:t xml:space="preserve">herefore, </w:t>
+      </w:r>
+      <w:r>
+        <w:rPr>
+          <w:iCs/>
+        </w:rPr>
+        <w:t xml:space="preserve">to ensure effective development, a </w:t>
+      </w:r>
+      <w:r>
+        <w:rPr>
+          <w:iCs/>
+        </w:rPr>
+        <w:t>development timeline is</w:t>
       </w:r>
       <w:r>
         <w:rPr>
@@ -909,13 +1209,25 @@
         <w:rPr>
           <w:iCs/>
         </w:rPr>
-        <w:t>tool</w:t>
-      </w:r>
-      <w:r>
-        <w:rPr>
-          <w:iCs/>
-        </w:rPr>
-        <w:t>s</w:t>
+        <w:t>important</w:t>
+      </w:r>
+      <w:r>
+        <w:rPr>
+          <w:iCs/>
+        </w:rPr>
+        <w:t xml:space="preserve"> to </w:t>
+      </w:r>
+      <w:r>
+        <w:rPr>
+          <w:iCs/>
+        </w:rPr>
+        <w:t xml:space="preserve">clearly </w:t>
+      </w:r>
+      <w:r>
+        <w:rPr>
+          <w:iCs/>
+        </w:rPr>
+        <w:t>outline</w:t>
       </w:r>
       <w:r>
         <w:rPr>
@@ -927,85 +1239,43 @@
         <w:rPr>
           <w:iCs/>
         </w:rPr>
-        <w:t xml:space="preserve">that could be </w:t>
-      </w:r>
-      <w:r>
-        <w:rPr>
-          <w:iCs/>
-        </w:rPr>
-        <w:t>applied and</w:t>
-      </w:r>
-      <w:r>
-        <w:rPr>
-          <w:iCs/>
-        </w:rPr>
-        <w:t xml:space="preserve"> </w:t>
-      </w:r>
-      <w:r>
-        <w:rPr>
-          <w:iCs/>
-        </w:rPr>
-        <w:t xml:space="preserve">offers </w:t>
-      </w:r>
-      <w:r>
-        <w:rPr>
-          <w:iCs/>
-        </w:rPr>
-        <w:t xml:space="preserve">a basis for </w:t>
-      </w:r>
-      <w:r>
-        <w:rPr>
-          <w:iCs/>
-        </w:rPr>
-        <w:t xml:space="preserve">what </w:t>
-      </w:r>
-      <w:r>
-        <w:rPr>
-          <w:iCs/>
-        </w:rPr>
-        <w:t xml:space="preserve">possible </w:t>
-      </w:r>
-      <w:r>
-        <w:rPr>
-          <w:iCs/>
-        </w:rPr>
-        <w:t>data visualisation and functionalit</w:t>
-      </w:r>
-      <w:r>
-        <w:rPr>
-          <w:iCs/>
-        </w:rPr>
-        <w:t>ies</w:t>
-      </w:r>
-      <w:r>
-        <w:rPr>
-          <w:iCs/>
-        </w:rPr>
-        <w:t xml:space="preserve"> </w:t>
-      </w:r>
-      <w:r>
-        <w:rPr>
-          <w:iCs/>
-        </w:rPr>
-        <w:t>may</w:t>
-      </w:r>
-      <w:r>
-        <w:rPr>
-          <w:iCs/>
-        </w:rPr>
-        <w:t xml:space="preserve"> be</w:t>
-      </w:r>
-      <w:r>
-        <w:rPr>
-          <w:iCs/>
-        </w:rPr>
-        <w:t xml:space="preserve"> need</w:t>
-      </w:r>
-      <w:r>
-        <w:rPr>
-          <w:iCs/>
-        </w:rPr>
-        <w:t>ed</w:t>
+        <w:t xml:space="preserve">prior </w:t>
+      </w:r>
+      <w:r>
+        <w:rPr>
+          <w:iCs/>
+        </w:rPr>
+        <w:t>initiation</w:t>
+      </w:r>
+      <w:r>
+        <w:rPr>
+          <w:iCs/>
+        </w:rPr>
+        <w:t>,</w:t>
+      </w:r>
+      <w:r>
+        <w:rPr>
+          <w:iCs/>
+        </w:rPr>
+        <w:t xml:space="preserve"> alongside a </w:t>
+      </w:r>
+      <w:r>
+        <w:rPr>
+          <w:iCs/>
+        </w:rPr>
+        <w:t>timeline that tracks and records progress</w:t>
+      </w:r>
+      <w:r>
+        <w:rPr>
+          <w:iCs/>
+        </w:rPr>
+        <w:t xml:space="preserve"> made</w:t>
+      </w:r>
+      <w:r>
+        <w:rPr>
+          <w:iCs/>
+        </w:rPr>
+        <w:t xml:space="preserve"> to prevent possible data losses or deletion</w:t>
       </w:r>
       <w:r>
         <w:rPr>
@@ -1013,338 +1283,6 @@
         </w:rPr>
         <w:t xml:space="preserve">. </w:t>
       </w:r>
-      <w:r>
-        <w:rPr>
-          <w:iCs/>
-        </w:rPr>
-        <w:t xml:space="preserve">Functionality </w:t>
-      </w:r>
-      <w:r>
-        <w:rPr>
-          <w:iCs/>
-        </w:rPr>
-        <w:t xml:space="preserve">may </w:t>
-      </w:r>
-      <w:r>
-        <w:rPr>
-          <w:iCs/>
-        </w:rPr>
-        <w:t xml:space="preserve">include </w:t>
-      </w:r>
-      <w:r>
-        <w:rPr>
-          <w:iCs/>
-        </w:rPr>
-        <w:t>data updates</w:t>
-      </w:r>
-      <w:r>
-        <w:rPr>
-          <w:iCs/>
-        </w:rPr>
-        <w:t xml:space="preserve"> and</w:t>
-      </w:r>
-      <w:r>
-        <w:rPr>
-          <w:iCs/>
-        </w:rPr>
-        <w:t xml:space="preserve"> selections</w:t>
-      </w:r>
-      <w:r>
-        <w:rPr>
-          <w:iCs/>
-        </w:rPr>
-        <w:t xml:space="preserve">, both being </w:t>
-      </w:r>
-      <w:r>
-        <w:rPr>
-          <w:iCs/>
-        </w:rPr>
-        <w:t xml:space="preserve">essential </w:t>
-      </w:r>
-      <w:r>
-        <w:rPr>
-          <w:iCs/>
-        </w:rPr>
-        <w:t>function</w:t>
-      </w:r>
-      <w:r>
-        <w:rPr>
-          <w:iCs/>
-        </w:rPr>
-        <w:t>s</w:t>
-      </w:r>
-      <w:r>
-        <w:rPr>
-          <w:iCs/>
-        </w:rPr>
-        <w:t xml:space="preserve"> required by </w:t>
-      </w:r>
-      <w:r>
-        <w:rPr>
-          <w:iCs/>
-        </w:rPr>
-        <w:t>datasets of any scale</w:t>
-      </w:r>
-      <w:r>
-        <w:rPr>
-          <w:iCs/>
-        </w:rPr>
-        <w:t xml:space="preserve"> or sort</w:t>
-      </w:r>
-      <w:r>
-        <w:rPr>
-          <w:iCs/>
-        </w:rPr>
-        <w:t>.</w:t>
-      </w:r>
-      <w:r>
-        <w:rPr>
-          <w:iCs/>
-        </w:rPr>
-        <w:t xml:space="preserve"> </w:t>
-      </w:r>
-      <w:r>
-        <w:rPr>
-          <w:iCs/>
-        </w:rPr>
-        <w:t xml:space="preserve">An example </w:t>
-      </w:r>
-      <w:r>
-        <w:rPr>
-          <w:iCs/>
-        </w:rPr>
-        <w:t xml:space="preserve">of this </w:t>
-      </w:r>
-      <w:r>
-        <w:rPr>
-          <w:iCs/>
-        </w:rPr>
-        <w:t xml:space="preserve">could be found in </w:t>
-      </w:r>
-      <w:r>
-        <w:rPr>
-          <w:iCs/>
-        </w:rPr>
-        <w:t xml:space="preserve">a </w:t>
-      </w:r>
-      <w:r>
-        <w:rPr>
-          <w:iCs/>
-        </w:rPr>
-        <w:t>construction</w:t>
-      </w:r>
-      <w:r>
-        <w:rPr>
-          <w:iCs/>
-        </w:rPr>
-        <w:t xml:space="preserve"> </w:t>
-      </w:r>
-      <w:r>
-        <w:rPr>
-          <w:iCs/>
-        </w:rPr>
-        <w:t>business</w:t>
-      </w:r>
-      <w:r>
-        <w:rPr>
-          <w:iCs/>
-        </w:rPr>
-        <w:t>,</w:t>
-      </w:r>
-      <w:r>
-        <w:rPr>
-          <w:iCs/>
-        </w:rPr>
-        <w:t xml:space="preserve"> </w:t>
-      </w:r>
-      <w:r>
-        <w:rPr>
-          <w:iCs/>
-        </w:rPr>
-        <w:t xml:space="preserve">where </w:t>
-      </w:r>
-      <w:r>
-        <w:rPr>
-          <w:iCs/>
-        </w:rPr>
-        <w:t xml:space="preserve">multiple </w:t>
-      </w:r>
-      <w:r>
-        <w:rPr>
-          <w:iCs/>
-        </w:rPr>
-        <w:t xml:space="preserve">data </w:t>
-      </w:r>
-      <w:r>
-        <w:rPr>
-          <w:iCs/>
-        </w:rPr>
-        <w:t xml:space="preserve">fields are required </w:t>
-      </w:r>
-      <w:r>
-        <w:rPr>
-          <w:iCs/>
-        </w:rPr>
-        <w:t xml:space="preserve">to possess information such as costs, </w:t>
-      </w:r>
-      <w:r>
-        <w:rPr>
-          <w:iCs/>
-        </w:rPr>
-        <w:t xml:space="preserve">employee </w:t>
-      </w:r>
-      <w:r>
-        <w:rPr>
-          <w:iCs/>
-        </w:rPr>
-        <w:t>availabilit</w:t>
-      </w:r>
-      <w:r>
-        <w:rPr>
-          <w:iCs/>
-        </w:rPr>
-        <w:t>ies</w:t>
-      </w:r>
-      <w:r>
-        <w:rPr>
-          <w:iCs/>
-        </w:rPr>
-        <w:t xml:space="preserve">, </w:t>
-      </w:r>
-      <w:r>
-        <w:rPr>
-          <w:iCs/>
-        </w:rPr>
-        <w:t>timelines, and dates</w:t>
-      </w:r>
-      <w:r>
-        <w:rPr>
-          <w:iCs/>
-        </w:rPr>
-        <w:t xml:space="preserve"> simultaneously</w:t>
-      </w:r>
-      <w:r>
-        <w:rPr>
-          <w:iCs/>
-        </w:rPr>
-        <w:t xml:space="preserve">. </w:t>
-      </w:r>
-      <w:r>
-        <w:rPr>
-          <w:iCs/>
-        </w:rPr>
-        <w:t>T</w:t>
-      </w:r>
-      <w:r>
-        <w:rPr>
-          <w:iCs/>
-        </w:rPr>
-        <w:t xml:space="preserve">herefore, </w:t>
-      </w:r>
-      <w:r>
-        <w:rPr>
-          <w:iCs/>
-        </w:rPr>
-        <w:t xml:space="preserve">to ensure effective development, a </w:t>
-      </w:r>
-      <w:r>
-        <w:rPr>
-          <w:iCs/>
-        </w:rPr>
-        <w:t>development timeline is</w:t>
-      </w:r>
-      <w:r>
-        <w:rPr>
-          <w:iCs/>
-        </w:rPr>
-        <w:t xml:space="preserve"> </w:t>
-      </w:r>
-      <w:r>
-        <w:rPr>
-          <w:iCs/>
-        </w:rPr>
-        <w:t>important</w:t>
-      </w:r>
-      <w:r>
-        <w:rPr>
-          <w:iCs/>
-        </w:rPr>
-        <w:t xml:space="preserve"> to </w:t>
-      </w:r>
-      <w:r>
-        <w:rPr>
-          <w:iCs/>
-        </w:rPr>
-        <w:t xml:space="preserve">clearly </w:t>
-      </w:r>
-      <w:r>
-        <w:rPr>
-          <w:iCs/>
-        </w:rPr>
-        <w:t>outline</w:t>
-      </w:r>
-      <w:r>
-        <w:rPr>
-          <w:iCs/>
-        </w:rPr>
-        <w:t xml:space="preserve"> </w:t>
-      </w:r>
-      <w:r>
-        <w:rPr>
-          <w:iCs/>
-        </w:rPr>
-        <w:t xml:space="preserve">prior </w:t>
-      </w:r>
-      <w:r>
-        <w:rPr>
-          <w:iCs/>
-        </w:rPr>
-        <w:t>initiation</w:t>
-      </w:r>
-      <w:r>
-        <w:rPr>
-          <w:iCs/>
-        </w:rPr>
-        <w:t>,</w:t>
-      </w:r>
-      <w:r>
-        <w:rPr>
-          <w:iCs/>
-        </w:rPr>
-        <w:t xml:space="preserve"> alongside a </w:t>
-      </w:r>
-      <w:r>
-        <w:rPr>
-          <w:iCs/>
-        </w:rPr>
-        <w:t>timeline that tracks and records progress</w:t>
-      </w:r>
-      <w:r>
-        <w:rPr>
-          <w:iCs/>
-        </w:rPr>
-        <w:t xml:space="preserve"> made</w:t>
-      </w:r>
-      <w:r>
-        <w:rPr>
-          <w:iCs/>
-        </w:rPr>
-        <w:t xml:space="preserve"> to prevent possible data losses or deletion</w:t>
-      </w:r>
-      <w:r>
-        <w:rPr>
-          <w:iCs/>
-        </w:rPr>
-        <w:t xml:space="preserve">. </w:t>
-      </w:r>
-    </w:p>
-    <w:p>
-      <w:pPr>
-        <w:jc w:val="both"/>
-        <w:rPr>
-          <w:iCs/>
-        </w:rPr>
-      </w:pPr>
     </w:p>
     <w:p>
       <w:pPr>
@@ -1359,186 +1297,134 @@
         <w:t>Scope</w:t>
       </w:r>
       <w:bookmarkEnd w:id="1"/>
+    </w:p>
+    <w:p>
+      <w:r>
+        <w:t>The goal of the project is to</w:t>
+      </w:r>
+      <w:r>
+        <w:t xml:space="preserve"> develop a dataset analysis</w:t>
+      </w:r>
       <w:r>
         <w:t xml:space="preserve"> </w:t>
       </w:r>
       <w:r>
-        <w:rPr>
-          <w:color w:val="00B050"/>
-          <w:vertAlign w:val="subscript"/>
-        </w:rPr>
-        <w:t>()</w:t>
-      </w:r>
-    </w:p>
-    <w:p>
-      <w:r>
-        <w:t>The goal of the project is to</w:t>
-      </w:r>
-      <w:r>
-        <w:t xml:space="preserve"> develop a dataset analysis</w:t>
+        <w:t xml:space="preserve">tool that can extract, inspect and analyse data </w:t>
+      </w:r>
+      <w:r>
+        <w:t xml:space="preserve">from a prescribed dataset. The prescribed dataset </w:t>
+      </w:r>
+      <w:r>
+        <w:t xml:space="preserve">holds Sydney Airbnb records including </w:t>
+      </w:r>
+      <w:r>
+        <w:t xml:space="preserve">a variety of </w:t>
+      </w:r>
+      <w:r>
+        <w:t>listings, cal</w:t>
+      </w:r>
+      <w:r>
+        <w:t>endar events including availabilit</w:t>
+      </w:r>
+      <w:r>
+        <w:t xml:space="preserve">ies, reviews, and neighbouring </w:t>
+      </w:r>
+      <w:r>
+        <w:t xml:space="preserve">houses/properties. </w:t>
+      </w:r>
+      <w:r>
+        <w:t>T</w:t>
+      </w:r>
+      <w:r>
+        <w:t xml:space="preserve">he tool is required to report information of the dataset’s listings, produce </w:t>
+      </w:r>
+      <w:r>
+        <w:t>diagram outputs and conduct data retrievals for keywords</w:t>
+      </w:r>
+      <w:r>
+        <w:t xml:space="preserve"> using a user-selected period. </w:t>
+      </w:r>
+      <w:r>
+        <w:t xml:space="preserve">The tool is also required to </w:t>
+      </w:r>
+      <w:r>
+        <w:t xml:space="preserve">allow selection of </w:t>
+      </w:r>
+      <w:r>
+        <w:t>customer comments regarding cleanliness</w:t>
+      </w:r>
+      <w:r>
+        <w:t xml:space="preserve">. </w:t>
+      </w:r>
+    </w:p>
+    <w:p>
+      <w:r>
+        <w:t xml:space="preserve">These </w:t>
+      </w:r>
+      <w:r>
+        <w:t>criteria must be necessitated</w:t>
+      </w:r>
+      <w:r>
+        <w:t xml:space="preserve">, as they can also be utilised to </w:t>
+      </w:r>
+      <w:r>
+        <w:t xml:space="preserve">accommodate for complex datasets </w:t>
+      </w:r>
+      <w:r>
+        <w:t>alongside the Sydney Airbnb dataset</w:t>
+      </w:r>
+      <w:r>
+        <w:t xml:space="preserve">, </w:t>
+      </w:r>
+      <w:r>
+        <w:t>ensur</w:t>
+      </w:r>
+      <w:r>
+        <w:t>ing</w:t>
       </w:r>
       <w:r>
         <w:t xml:space="preserve"> </w:t>
       </w:r>
       <w:r>
-        <w:t xml:space="preserve">tool that can extract, inspect and analyse data </w:t>
-      </w:r>
-      <w:r>
-        <w:t xml:space="preserve">from a prescribed dataset. The prescribed dataset </w:t>
-      </w:r>
-      <w:r>
-        <w:t xml:space="preserve">holds Sydney Airbnb records including </w:t>
-      </w:r>
-      <w:r>
-        <w:t xml:space="preserve">a variety of </w:t>
-      </w:r>
-      <w:r>
-        <w:t>listings, cal</w:t>
-      </w:r>
-      <w:r>
-        <w:t>endar events including availabilit</w:t>
-      </w:r>
-      <w:r>
-        <w:t xml:space="preserve">ies, reviews, and neighbouring </w:t>
-      </w:r>
-      <w:r>
-        <w:t xml:space="preserve">houses/properties. </w:t>
-      </w:r>
-      <w:r>
-        <w:t>T</w:t>
-      </w:r>
-      <w:r>
-        <w:t xml:space="preserve">he tool is required to report information of the dataset’s listings, produce </w:t>
-      </w:r>
-      <w:r>
-        <w:t>diagram outputs and conduct data retrievals for keywords</w:t>
-      </w:r>
-      <w:r>
-        <w:t xml:space="preserve"> using a user-selected period. </w:t>
-      </w:r>
-      <w:r>
-        <w:t xml:space="preserve">The tool is also required to </w:t>
-      </w:r>
-      <w:r>
-        <w:t xml:space="preserve">allow selection of </w:t>
-      </w:r>
-      <w:r>
-        <w:t>customer comments regarding cleanliness</w:t>
-      </w:r>
-      <w:r>
-        <w:t xml:space="preserve">. </w:t>
-      </w:r>
-    </w:p>
-    <w:p>
-      <w:r>
-        <w:t xml:space="preserve">These </w:t>
-      </w:r>
-      <w:r>
-        <w:t>criteria must be necessitated</w:t>
-      </w:r>
-      <w:r>
-        <w:t xml:space="preserve">, as they can also be utilised to </w:t>
-      </w:r>
-      <w:r>
-        <w:t xml:space="preserve">accommodate for complex datasets </w:t>
-      </w:r>
-      <w:r>
-        <w:t>alongside the Sydney Airbnb dataset</w:t>
+        <w:t xml:space="preserve">consistent data processing that can be considered reliable </w:t>
+      </w:r>
+      <w:r>
+        <w:t xml:space="preserve">even </w:t>
+      </w:r>
+      <w:r>
+        <w:t xml:space="preserve">beyond the </w:t>
+      </w:r>
+      <w:r>
+        <w:t xml:space="preserve">scope of the </w:t>
+      </w:r>
+      <w:r>
+        <w:t xml:space="preserve">given </w:t>
+      </w:r>
+      <w:r>
+        <w:t xml:space="preserve">dataset. </w:t>
+      </w:r>
+      <w:r>
+        <w:t>This software should be facilitated for any user</w:t>
       </w:r>
       <w:r>
         <w:t xml:space="preserve">, </w:t>
       </w:r>
       <w:r>
-        <w:t>ensur</w:t>
-      </w:r>
-      <w:r>
-        <w:t>ing</w:t>
+        <w:t xml:space="preserve">accommodating to </w:t>
+      </w:r>
+      <w:r>
+        <w:t xml:space="preserve">various factors </w:t>
+      </w:r>
+      <w:r>
+        <w:t>such as dataset complexity, hardware constraints and possible user error</w:t>
+      </w:r>
+      <w:r>
+        <w:t>.</w:t>
       </w:r>
       <w:r>
         <w:t xml:space="preserve"> </w:t>
       </w:r>
-      <w:r>
-        <w:t xml:space="preserve">consistent data processing that can be considered reliable </w:t>
-      </w:r>
-      <w:r>
-        <w:t xml:space="preserve">even </w:t>
-      </w:r>
-      <w:r>
-        <w:t xml:space="preserve">beyond the </w:t>
-      </w:r>
-      <w:r>
-        <w:t xml:space="preserve">scope of the </w:t>
-      </w:r>
-      <w:r>
-        <w:t xml:space="preserve">given </w:t>
-      </w:r>
-      <w:r>
-        <w:t xml:space="preserve">dataset. </w:t>
-      </w:r>
-      <w:r>
-        <w:t>This software should be facilitated for any user</w:t>
-      </w:r>
-      <w:r>
-        <w:t xml:space="preserve">, </w:t>
-      </w:r>
-      <w:r>
-        <w:t xml:space="preserve">accommodating to </w:t>
-      </w:r>
-      <w:r>
-        <w:t xml:space="preserve">various factors </w:t>
-      </w:r>
-      <w:r>
-        <w:t>such as dataset complexity, hardware constraints and possible user error</w:t>
-      </w:r>
-      <w:r>
-        <w:t>.</w:t>
-      </w:r>
-      <w:r>
-        <w:t xml:space="preserve"> </w:t>
-      </w:r>
-    </w:p>
-    <w:p/>
-    <w:p>
-      <w:pPr>
-        <w:pStyle w:val="NoSpacing"/>
-      </w:pPr>
-      <w:r>
-        <w:t>Question answered here:</w:t>
-      </w:r>
-    </w:p>
-    <w:p>
-      <w:pPr>
-        <w:pStyle w:val="NoSpacing"/>
-      </w:pPr>
-      <w:r>
-        <w:t>What is the project goal</w:t>
-      </w:r>
-    </w:p>
-    <w:p>
-      <w:pPr>
-        <w:pStyle w:val="NoSpacing"/>
-      </w:pPr>
-      <w:r>
-        <w:t>What does the dataset offer?</w:t>
-      </w:r>
-    </w:p>
-    <w:p>
-      <w:pPr>
-        <w:pStyle w:val="NoSpacing"/>
-      </w:pPr>
-      <w:r>
-        <w:t>What will our software do?</w:t>
-      </w:r>
-    </w:p>
-    <w:p>
-      <w:pPr>
-        <w:pStyle w:val="NoSpacing"/>
-      </w:pPr>
-      <w:r>
-        <w:t>Who for?</w:t>
-      </w:r>
-    </w:p>
-    <w:p/>
+    </w:p>
     <w:p>
       <w:pPr>
         <w:pStyle w:val="Heading2"/>
@@ -1552,16 +1438,6 @@
         <w:t>Document contents</w:t>
       </w:r>
       <w:bookmarkEnd w:id="2"/>
-      <w:r>
-        <w:t xml:space="preserve"> </w:t>
-      </w:r>
-      <w:r>
-        <w:rPr>
-          <w:color w:val="00B050"/>
-          <w:vertAlign w:val="subscript"/>
-        </w:rPr>
-        <w:t>(Rokhan)</w:t>
-      </w:r>
     </w:p>
     <w:p>
       <w:pPr>
@@ -1591,8 +1467,6 @@
         <w:t xml:space="preserve">Include some background information about the problem, the scope and what this document will contain. </w:t>
       </w:r>
     </w:p>
-    <w:p/>
-    <w:p/>
     <w:p/>
     <w:p>
       <w:r>
@@ -1613,164 +1487,60 @@
         <w:t>Work Breakdown Structure</w:t>
       </w:r>
       <w:bookmarkEnd w:id="3"/>
-      <w:r>
-        <w:t xml:space="preserve"> </w:t>
-      </w:r>
-      <w:r>
-        <w:rPr>
-          <w:color w:val="00B050"/>
-          <w:vertAlign w:val="subscript"/>
-        </w:rPr>
-        <w:t>(</w:t>
-      </w:r>
-      <w:r>
-        <w:rPr>
-          <w:color w:val="00B050"/>
-          <w:vertAlign w:val="subscript"/>
-        </w:rPr>
-        <w:t>Rokhan)</w:t>
-      </w:r>
-    </w:p>
-    <w:p/>
-    <w:p>
-      <w:pPr>
-        <w:jc w:val="both"/>
-        <w:rPr>
-          <w:i/>
-          <w:color w:val="FF0000"/>
-        </w:rPr>
-      </w:pPr>
-      <w:r>
-        <w:rPr>
-          <w:i/>
-          <w:color w:val="FF0000"/>
-        </w:rPr>
-        <w:t xml:space="preserve">This section should include the work breakdown structure for the whole project. The elements from the WBS should </w:t>
-      </w:r>
-      <w:r>
-        <w:rPr>
-          <w:i/>
-          <w:color w:val="FF0000"/>
-        </w:rPr>
-        <w:t>be used to generate</w:t>
-      </w:r>
-      <w:r>
-        <w:rPr>
-          <w:i/>
-          <w:color w:val="FF0000"/>
-        </w:rPr>
-        <w:t xml:space="preserve"> your activity definition and those activities should then be scheduled in the Gantt Chart</w:t>
-      </w:r>
-      <w:r>
-        <w:rPr>
-          <w:i/>
-          <w:color w:val="FF0000"/>
-        </w:rPr>
-        <w:t>. Remember to consider ALL project activities – anything you do or will need to do should be included in the WBS</w:t>
-      </w:r>
-    </w:p>
-    <w:p>
-      <w:pPr>
-        <w:jc w:val="both"/>
-        <w:rPr>
-          <w:b/>
-          <w:i/>
-          <w:color w:val="FF0000"/>
-        </w:rPr>
-      </w:pPr>
-      <w:r>
-        <w:rPr>
-          <w:i/>
-          <w:color w:val="FF0000"/>
-        </w:rPr>
-        <w:t>WBS’s are usually presented as some kind of hierarchical diagram</w:t>
-      </w:r>
-      <w:r>
-        <w:rPr>
-          <w:i/>
-          <w:color w:val="FF0000"/>
-        </w:rPr>
-        <w:t>/chart etc</w:t>
-      </w:r>
-      <w:r>
-        <w:rPr>
-          <w:i/>
-          <w:color w:val="FF0000"/>
-        </w:rPr>
-        <w:t>.</w:t>
-      </w:r>
-      <w:r>
-        <w:rPr>
-          <w:i/>
-          <w:color w:val="FF0000"/>
-        </w:rPr>
-        <w:t xml:space="preserve"> The </w:t>
-      </w:r>
-      <w:r>
-        <w:rPr>
-          <w:i/>
-          <w:color w:val="FF0000"/>
-        </w:rPr>
-        <w:t>details</w:t>
-      </w:r>
-      <w:r>
-        <w:rPr>
-          <w:i/>
-          <w:color w:val="FF0000"/>
-        </w:rPr>
-        <w:t xml:space="preserve"> </w:t>
-      </w:r>
-      <w:r>
-        <w:rPr>
-          <w:i/>
-          <w:color w:val="FF0000"/>
-        </w:rPr>
-        <w:t>what is involved each work unit should be</w:t>
-      </w:r>
-      <w:r>
-        <w:rPr>
-          <w:i/>
-          <w:color w:val="FF0000"/>
-        </w:rPr>
-        <w:t xml:space="preserve"> provided in section 3:</w:t>
-      </w:r>
-      <w:r>
-        <w:rPr>
-          <w:i/>
-          <w:color w:val="FF0000"/>
-        </w:rPr>
-        <w:t xml:space="preserve"> </w:t>
-      </w:r>
-      <w:r>
-        <w:rPr>
-          <w:b/>
-          <w:i/>
-          <w:color w:val="FF0000"/>
-        </w:rPr>
-        <w:t>Activity Definition</w:t>
-      </w:r>
-    </w:p>
-    <w:p>
-      <w:pPr>
-        <w:jc w:val="both"/>
-        <w:rPr>
-          <w:i/>
-          <w:color w:val="FF0000"/>
-        </w:rPr>
-      </w:pPr>
-      <w:r>
-        <w:rPr>
-          <w:i/>
-          <w:color w:val="FF0000"/>
-        </w:rPr>
-        <w:t>You do NOT need to do a WBS Dictionary for this project – the activity definition (whilst slightly different) will suffice.</w:t>
-      </w:r>
-      <w:r>
-        <w:rPr>
-          <w:i/>
-          <w:color w:val="FF0000"/>
-        </w:rPr>
-        <w:t xml:space="preserve"> The WBS is focussed on SCOPE. The Activity definition is focussed on TIME.</w:t>
+    </w:p>
+    <w:p>
+      <w:r>
+        <w:rPr>
+          <w:noProof/>
+        </w:rPr>
+        <w:drawing>
+          <wp:inline distT="0" distB="0" distL="0" distR="0" wp14:anchorId="24BE00DC" wp14:editId="24012767">
+            <wp:extent cx="5720080" cy="1884045"/>
+            <wp:effectExtent l="0" t="0" r="0" b="1905"/>
+            <wp:docPr id="7767888" name="Picture 2"/>
+            <wp:cNvGraphicFramePr>
+              <a:graphicFrameLocks xmlns:a="http://schemas.openxmlformats.org/drawingml/2006/main" noChangeAspect="1"/>
+            </wp:cNvGraphicFramePr>
+            <a:graphic xmlns:a="http://schemas.openxmlformats.org/drawingml/2006/main">
+              <a:graphicData uri="http://schemas.openxmlformats.org/drawingml/2006/picture">
+                <pic:pic xmlns:pic="http://schemas.openxmlformats.org/drawingml/2006/picture">
+                  <pic:nvPicPr>
+                    <pic:cNvPr id="0" name="Picture 1"/>
+                    <pic:cNvPicPr>
+                      <a:picLocks noChangeAspect="1" noChangeArrowheads="1"/>
+                    </pic:cNvPicPr>
+                  </pic:nvPicPr>
+                  <pic:blipFill>
+                    <a:blip r:embed="rId6" cstate="print">
+                      <a:extLst>
+                        <a:ext uri="{28A0092B-C50C-407E-A947-70E740481C1C}">
+                          <a14:useLocalDpi xmlns:a14="http://schemas.microsoft.com/office/drawing/2010/main" val="0"/>
+                        </a:ext>
+                      </a:extLst>
+                    </a:blip>
+                    <a:srcRect/>
+                    <a:stretch>
+                      <a:fillRect/>
+                    </a:stretch>
+                  </pic:blipFill>
+                  <pic:spPr bwMode="auto">
+                    <a:xfrm>
+                      <a:off x="0" y="0"/>
+                      <a:ext cx="5720080" cy="1884045"/>
+                    </a:xfrm>
+                    <a:prstGeom prst="rect">
+                      <a:avLst/>
+                    </a:prstGeom>
+                    <a:noFill/>
+                    <a:ln>
+                      <a:noFill/>
+                    </a:ln>
+                  </pic:spPr>
+                </pic:pic>
+              </a:graphicData>
+            </a:graphic>
+          </wp:inline>
+        </w:drawing>
       </w:r>
     </w:p>
     <w:p>
@@ -2477,45 +2247,6 @@
       <w:r>
         <w:t>.</w:t>
       </w:r>
-    </w:p>
-    <w:p>
-      <w:pPr>
-        <w:jc w:val="both"/>
-        <w:rPr>
-          <w:i/>
-          <w:color w:val="FF0000"/>
-        </w:rPr>
-      </w:pPr>
-      <w:r>
-        <w:rPr>
-          <w:i/>
-          <w:color w:val="FF0000"/>
-        </w:rPr>
-        <w:t>From your WBS, define the activities required for your project. You will revise this document and add more detail for part</w:t>
-      </w:r>
-      <w:r>
-        <w:rPr>
-          <w:i/>
-          <w:color w:val="FF0000"/>
-        </w:rPr>
-        <w:t xml:space="preserve"> B as you discover more about the project.</w:t>
-      </w:r>
-    </w:p>
-    <w:p>
-      <w:pPr>
-        <w:jc w:val="both"/>
-        <w:rPr>
-          <w:i/>
-          <w:color w:val="FF0000"/>
-        </w:rPr>
-      </w:pPr>
-      <w:r>
-        <w:rPr>
-          <w:i/>
-          <w:color w:val="FF0000"/>
-        </w:rPr>
-        <w:t>Each activity should be clearly identified by a number and should match up to your Gantt chart. You should provide some estimations for the time you think each activity will take. This should make it easy to prepare your Gantt chart.</w:t>
-      </w:r>
       <w:r>
         <w:br w:type="page"/>
       </w:r>
@@ -2534,15 +2265,6 @@
         <w:t>Gantt Chart</w:t>
       </w:r>
       <w:bookmarkEnd w:id="5"/>
-      <w:r>
-        <w:t xml:space="preserve"> </w:t>
-      </w:r>
-      <w:r>
-        <w:rPr>
-          <w:vertAlign w:val="subscript"/>
-        </w:rPr>
-        <w:t>(short explanation)</w:t>
-      </w:r>
     </w:p>
     <w:p>
       <w:pPr>

</xml_diff>

<commit_message>
Software Design 3.2 Functions & Project Plan Gantt Chart img
</commit_message>
<xml_diff>
--- a/Project Plan Lachlan.docx
+++ b/Project Plan Lachlan.docx
@@ -25,8 +25,13 @@
       <w:r>
         <w:t xml:space="preserve">Lachlan Dietrich | </w:t>
       </w:r>
-      <w:r>
-        <w:t>Rokhan Khattak</w:t>
+      <w:proofErr w:type="spellStart"/>
+      <w:r>
+        <w:t>Rokhan</w:t>
+      </w:r>
+      <w:proofErr w:type="spellEnd"/>
+      <w:r>
+        <w:t xml:space="preserve"> Khattak</w:t>
       </w:r>
       <w:r>
         <w:t xml:space="preserve"> | </w:t>
@@ -1309,7 +1314,15 @@
         <w:t xml:space="preserve"> </w:t>
       </w:r>
       <w:r>
-        <w:t xml:space="preserve">tool that can extract, inspect and analyse data </w:t>
+        <w:t xml:space="preserve">tool that can extract, </w:t>
+      </w:r>
+      <w:proofErr w:type="gramStart"/>
+      <w:r>
+        <w:t>inspect</w:t>
+      </w:r>
+      <w:proofErr w:type="gramEnd"/>
+      <w:r>
+        <w:t xml:space="preserve"> and analyse data </w:t>
       </w:r>
       <w:r>
         <w:t xml:space="preserve">from a prescribed dataset. The prescribed dataset </w:t>
@@ -1709,8 +1722,13 @@
         </w:numPr>
       </w:pPr>
       <w:r>
-        <w:t>Collect the dataset</w:t>
-      </w:r>
+        <w:t xml:space="preserve">Collect the </w:t>
+      </w:r>
+      <w:proofErr w:type="gramStart"/>
+      <w:r>
+        <w:t>dataset</w:t>
+      </w:r>
+      <w:proofErr w:type="gramEnd"/>
     </w:p>
     <w:p>
       <w:pPr>
@@ -1727,11 +1745,16 @@
         <w:t xml:space="preserve">the dataset </w:t>
       </w:r>
       <w:r>
-        <w:t>to understand the dat</w:t>
+        <w:t xml:space="preserve">to understand the </w:t>
+      </w:r>
+      <w:proofErr w:type="gramStart"/>
+      <w:r>
+        <w:t>dat</w:t>
       </w:r>
       <w:r>
         <w:t>a</w:t>
       </w:r>
+      <w:proofErr w:type="gramEnd"/>
     </w:p>
     <w:p>
       <w:pPr>
@@ -1772,8 +1795,13 @@
         <w:t xml:space="preserve"> and draft</w:t>
       </w:r>
       <w:r>
-        <w:t xml:space="preserve"> the UI design</w:t>
-      </w:r>
+        <w:t xml:space="preserve"> the UI </w:t>
+      </w:r>
+      <w:proofErr w:type="gramStart"/>
+      <w:r>
+        <w:t>design</w:t>
+      </w:r>
+      <w:proofErr w:type="gramEnd"/>
     </w:p>
     <w:p>
       <w:pPr>
@@ -1862,8 +1890,13 @@
         <w:t xml:space="preserve">Develop interactive </w:t>
       </w:r>
       <w:r>
-        <w:t>elements for visualising data</w:t>
-      </w:r>
+        <w:t xml:space="preserve">elements for visualising </w:t>
+      </w:r>
+      <w:proofErr w:type="gramStart"/>
+      <w:r>
+        <w:t>data</w:t>
+      </w:r>
+      <w:proofErr w:type="gramEnd"/>
     </w:p>
     <w:p>
       <w:pPr>
@@ -1877,8 +1910,13 @@
         <w:t xml:space="preserve">Add ways for users to input and interact </w:t>
       </w:r>
       <w:r>
-        <w:t>with the content</w:t>
-      </w:r>
+        <w:t xml:space="preserve">with the </w:t>
+      </w:r>
+      <w:proofErr w:type="gramStart"/>
+      <w:r>
+        <w:t>content</w:t>
+      </w:r>
+      <w:proofErr w:type="gramEnd"/>
     </w:p>
     <w:p>
       <w:pPr>
@@ -1913,8 +1951,13 @@
         </w:numPr>
       </w:pPr>
       <w:r>
-        <w:t>Establish the server and database on the backend</w:t>
-      </w:r>
+        <w:t xml:space="preserve">Establish the server and database on the </w:t>
+      </w:r>
+      <w:proofErr w:type="gramStart"/>
+      <w:r>
+        <w:t>backend</w:t>
+      </w:r>
+      <w:proofErr w:type="gramEnd"/>
     </w:p>
     <w:p>
       <w:pPr>
@@ -1925,8 +1968,13 @@
         </w:numPr>
       </w:pPr>
       <w:r>
-        <w:t>Develop tools to process and analyse data</w:t>
-      </w:r>
+        <w:t xml:space="preserve">Develop tools to process and analyse </w:t>
+      </w:r>
+      <w:proofErr w:type="gramStart"/>
+      <w:r>
+        <w:t>data</w:t>
+      </w:r>
+      <w:proofErr w:type="gramEnd"/>
     </w:p>
     <w:p>
       <w:pPr>
@@ -1973,8 +2021,13 @@
         </w:numPr>
       </w:pPr>
       <w:r>
-        <w:t>Enable users to select a period and suburb</w:t>
-      </w:r>
+        <w:t xml:space="preserve">Enable users to select a period and </w:t>
+      </w:r>
+      <w:proofErr w:type="gramStart"/>
+      <w:r>
+        <w:t>suburb</w:t>
+      </w:r>
+      <w:proofErr w:type="gramEnd"/>
     </w:p>
     <w:p>
       <w:pPr>
@@ -2003,8 +2056,13 @@
         <w:t>property</w:t>
       </w:r>
       <w:r>
-        <w:t xml:space="preserve"> prices</w:t>
-      </w:r>
+        <w:t xml:space="preserve"> </w:t>
+      </w:r>
+      <w:proofErr w:type="gramStart"/>
+      <w:r>
+        <w:t>prices</w:t>
+      </w:r>
+      <w:proofErr w:type="gramEnd"/>
     </w:p>
     <w:p>
       <w:pPr>
@@ -2047,9 +2105,11 @@
       <w:r>
         <w:t xml:space="preserve"> users to search </w:t>
       </w:r>
+      <w:proofErr w:type="gramStart"/>
       <w:r>
         <w:t>keywords</w:t>
       </w:r>
+      <w:proofErr w:type="gramEnd"/>
     </w:p>
     <w:p>
       <w:pPr>
@@ -2096,8 +2156,13 @@
         </w:numPr>
       </w:pPr>
       <w:r>
-        <w:t>Design an extra analysis tool</w:t>
-      </w:r>
+        <w:t xml:space="preserve">Design an extra analysis </w:t>
+      </w:r>
+      <w:proofErr w:type="gramStart"/>
+      <w:r>
+        <w:t>tool</w:t>
+      </w:r>
+      <w:proofErr w:type="gramEnd"/>
     </w:p>
     <w:p>
       <w:pPr>
@@ -2155,9 +2220,11 @@
       <w:r>
         <w:t xml:space="preserve">app </w:t>
       </w:r>
+      <w:proofErr w:type="gramStart"/>
       <w:r>
         <w:t>components</w:t>
       </w:r>
+      <w:proofErr w:type="gramEnd"/>
     </w:p>
     <w:p>
       <w:pPr>
@@ -2168,8 +2235,13 @@
         </w:numPr>
       </w:pPr>
       <w:r>
-        <w:t>Fix any issues</w:t>
-      </w:r>
+        <w:t xml:space="preserve">Fix any </w:t>
+      </w:r>
+      <w:proofErr w:type="gramStart"/>
+      <w:r>
+        <w:t>issues</w:t>
+      </w:r>
+      <w:proofErr w:type="gramEnd"/>
     </w:p>
     <w:p>
       <w:pPr>
@@ -2213,8 +2285,13 @@
         </w:numPr>
       </w:pPr>
       <w:r>
-        <w:t>Launch the application</w:t>
-      </w:r>
+        <w:t xml:space="preserve">Launch the </w:t>
+      </w:r>
+      <w:proofErr w:type="gramStart"/>
+      <w:r>
+        <w:t>application</w:t>
+      </w:r>
+      <w:proofErr w:type="gramEnd"/>
     </w:p>
     <w:p>
       <w:pPr>
@@ -2225,8 +2302,13 @@
         </w:numPr>
       </w:pPr>
       <w:r>
-        <w:t>Review the development</w:t>
-      </w:r>
+        <w:t xml:space="preserve">Review the </w:t>
+      </w:r>
+      <w:proofErr w:type="gramStart"/>
+      <w:r>
+        <w:t>development</w:t>
+      </w:r>
+      <w:proofErr w:type="gramEnd"/>
     </w:p>
     <w:p>
       <w:r>
@@ -2236,7 +2318,15 @@
         <w:t>time</w:t>
       </w:r>
       <w:r>
-        <w:t>, including planning, synthesising, debugging and reviewing,</w:t>
+        <w:t xml:space="preserve">, including planning, synthesising, </w:t>
+      </w:r>
+      <w:proofErr w:type="gramStart"/>
+      <w:r>
+        <w:t>debugging</w:t>
+      </w:r>
+      <w:proofErr w:type="gramEnd"/>
+      <w:r>
+        <w:t xml:space="preserve"> and reviewing,</w:t>
       </w:r>
       <w:r>
         <w:t xml:space="preserve"> is estimated to be </w:t>
@@ -2267,10 +2357,43 @@
       <w:bookmarkEnd w:id="5"/>
     </w:p>
     <w:p>
-      <w:pPr>
-        <w:pStyle w:val="ListParagraph"/>
-        <w:ind w:left="432"/>
-      </w:pPr>
+      <w:r>
+        <w:drawing>
+          <wp:inline distT="0" distB="0" distL="0" distR="0" wp14:anchorId="5C9DFDC9" wp14:editId="6E2100DC">
+            <wp:extent cx="5731510" cy="3714115"/>
+            <wp:effectExtent l="0" t="0" r="2540" b="635"/>
+            <wp:docPr id="1728670338" name="Picture 1"/>
+            <wp:cNvGraphicFramePr>
+              <a:graphicFrameLocks xmlns:a="http://schemas.openxmlformats.org/drawingml/2006/main" noChangeAspect="1"/>
+            </wp:cNvGraphicFramePr>
+            <a:graphic xmlns:a="http://schemas.openxmlformats.org/drawingml/2006/main">
+              <a:graphicData uri="http://schemas.openxmlformats.org/drawingml/2006/picture">
+                <pic:pic xmlns:pic="http://schemas.openxmlformats.org/drawingml/2006/picture">
+                  <pic:nvPicPr>
+                    <pic:cNvPr id="1728670338" name=""/>
+                    <pic:cNvPicPr/>
+                  </pic:nvPicPr>
+                  <pic:blipFill>
+                    <a:blip r:embed="rId7"/>
+                    <a:stretch>
+                      <a:fillRect/>
+                    </a:stretch>
+                  </pic:blipFill>
+                  <pic:spPr>
+                    <a:xfrm>
+                      <a:off x="0" y="0"/>
+                      <a:ext cx="5731510" cy="3714115"/>
+                    </a:xfrm>
+                    <a:prstGeom prst="rect">
+                      <a:avLst/>
+                    </a:prstGeom>
+                  </pic:spPr>
+                </pic:pic>
+              </a:graphicData>
+            </a:graphic>
+          </wp:inline>
+        </w:drawing>
+      </w:r>
     </w:p>
     <w:p>
       <w:pPr>

</xml_diff>